<commit_message>
Assignments and project-->authentication through mongodb
</commit_message>
<xml_diff>
--- a/Case Study Document(Kummarakuntla Shirdi).docx
+++ b/Case Study Document(Kummarakuntla Shirdi).docx
@@ -11,14 +11,11 @@
         <w:t>Deals and Coupons Site</w:t>
       </w:r>
     </w:p>
-    <w:p/>
     <w:p>
       <w:pPr>
         <w:pStyle w:val="Heading1"/>
-      </w:pPr>
-      <w:r>
-        <w:t>Milestone 1:</w:t>
-      </w:r>
+        <w:jc w:val="both"/>
+      </w:pPr>
     </w:p>
     <w:p>
       <w:pPr>
@@ -27,9 +24,19 @@
           <w:ilvl w:val="0"/>
           <w:numId w:val="4"/>
         </w:numPr>
-      </w:pPr>
-      <w:r>
-        <w:t>Header Templating:</w:t>
+        <w:jc w:val="both"/>
+      </w:pPr>
+      <w:r>
+        <w:t>Header Templating</w:t>
+      </w:r>
+      <w:r>
+        <w:t xml:space="preserve"> </w:t>
+      </w:r>
+      <w:r>
+        <w:t>(5 hrs)</w:t>
+      </w:r>
+      <w:r>
+        <w:t>:</w:t>
       </w:r>
     </w:p>
     <w:p>
@@ -183,12 +190,16 @@
           <w:ilvl w:val="0"/>
           <w:numId w:val="4"/>
         </w:numPr>
+        <w:jc w:val="both"/>
       </w:pPr>
       <w:r>
         <w:t>Header Routing:</w:t>
       </w:r>
     </w:p>
     <w:p>
+      <w:pPr>
+        <w:jc w:val="both"/>
+      </w:pPr>
       <w:r>
         <w:t xml:space="preserve">Using </w:t>
       </w:r>
@@ -203,8 +214,391 @@
       </w:r>
     </w:p>
     <w:p>
-      <w:r>
-        <w:t xml:space="preserve">Connecting All Pages. </w:t>
+      <w:pPr>
+        <w:pStyle w:val="ListParagraph"/>
+        <w:numPr>
+          <w:ilvl w:val="0"/>
+          <w:numId w:val="13"/>
+        </w:numPr>
+        <w:jc w:val="both"/>
+      </w:pPr>
+      <w:r>
+        <w:t>Browsing the Website</w:t>
+      </w:r>
+    </w:p>
+    <w:p>
+      <w:pPr>
+        <w:pStyle w:val="ListParagraph"/>
+        <w:numPr>
+          <w:ilvl w:val="1"/>
+          <w:numId w:val="13"/>
+        </w:numPr>
+        <w:jc w:val="both"/>
+      </w:pPr>
+      <w:r>
+        <w:t xml:space="preserve">Home Page </w:t>
+      </w:r>
+      <w:r>
+        <w:sym w:font="Wingdings" w:char="F0E0"/>
+      </w:r>
+      <w:r>
+        <w:t xml:space="preserve"> Coupons</w:t>
+      </w:r>
+    </w:p>
+    <w:p>
+      <w:pPr>
+        <w:pStyle w:val="ListParagraph"/>
+        <w:numPr>
+          <w:ilvl w:val="1"/>
+          <w:numId w:val="13"/>
+        </w:numPr>
+        <w:jc w:val="both"/>
+      </w:pPr>
+      <w:r>
+        <w:t xml:space="preserve">Home Page </w:t>
+      </w:r>
+      <w:r>
+        <w:sym w:font="Wingdings" w:char="F0E0"/>
+      </w:r>
+      <w:r>
+        <w:t xml:space="preserve"> News</w:t>
+      </w:r>
+    </w:p>
+    <w:p>
+      <w:pPr>
+        <w:pStyle w:val="ListParagraph"/>
+        <w:numPr>
+          <w:ilvl w:val="1"/>
+          <w:numId w:val="13"/>
+        </w:numPr>
+        <w:jc w:val="both"/>
+      </w:pPr>
+      <w:r>
+        <w:t xml:space="preserve">Home Page </w:t>
+      </w:r>
+      <w:r>
+        <w:sym w:font="Wingdings" w:char="F0E0"/>
+      </w:r>
+      <w:r>
+        <w:t xml:space="preserve"> About Us</w:t>
+      </w:r>
+    </w:p>
+    <w:p>
+      <w:pPr>
+        <w:pStyle w:val="ListParagraph"/>
+        <w:numPr>
+          <w:ilvl w:val="1"/>
+          <w:numId w:val="13"/>
+        </w:numPr>
+        <w:jc w:val="both"/>
+      </w:pPr>
+      <w:r>
+        <w:t xml:space="preserve">Home Page </w:t>
+      </w:r>
+      <w:r>
+        <w:sym w:font="Wingdings" w:char="F0E0"/>
+      </w:r>
+      <w:r>
+        <w:t xml:space="preserve"> Sign</w:t>
+      </w:r>
+      <w:r>
+        <w:t xml:space="preserve"> </w:t>
+      </w:r>
+      <w:r>
+        <w:t>In</w:t>
+      </w:r>
+      <w:r>
+        <w:t xml:space="preserve"> / Sign Up</w:t>
+      </w:r>
+    </w:p>
+    <w:p>
+      <w:pPr>
+        <w:pStyle w:val="ListParagraph"/>
+        <w:numPr>
+          <w:ilvl w:val="1"/>
+          <w:numId w:val="13"/>
+        </w:numPr>
+        <w:jc w:val="both"/>
+      </w:pPr>
+      <w:r>
+        <w:t xml:space="preserve">Coupons </w:t>
+      </w:r>
+      <w:r>
+        <w:sym w:font="Wingdings" w:char="F0E0"/>
+      </w:r>
+      <w:r>
+        <w:t xml:space="preserve"> Home Page</w:t>
+      </w:r>
+    </w:p>
+    <w:p>
+      <w:pPr>
+        <w:pStyle w:val="ListParagraph"/>
+        <w:numPr>
+          <w:ilvl w:val="1"/>
+          <w:numId w:val="13"/>
+        </w:numPr>
+        <w:jc w:val="both"/>
+      </w:pPr>
+      <w:r>
+        <w:t xml:space="preserve">Coupons </w:t>
+      </w:r>
+      <w:r>
+        <w:sym w:font="Wingdings" w:char="F0E0"/>
+      </w:r>
+      <w:r>
+        <w:t xml:space="preserve"> News</w:t>
+      </w:r>
+    </w:p>
+    <w:p>
+      <w:pPr>
+        <w:pStyle w:val="ListParagraph"/>
+        <w:numPr>
+          <w:ilvl w:val="1"/>
+          <w:numId w:val="13"/>
+        </w:numPr>
+        <w:jc w:val="both"/>
+      </w:pPr>
+      <w:r>
+        <w:t xml:space="preserve">Coupons </w:t>
+      </w:r>
+      <w:r>
+        <w:sym w:font="Wingdings" w:char="F0E0"/>
+      </w:r>
+      <w:r>
+        <w:t xml:space="preserve"> </w:t>
+      </w:r>
+      <w:r>
+        <w:t>About Us</w:t>
+      </w:r>
+    </w:p>
+    <w:p>
+      <w:pPr>
+        <w:pStyle w:val="ListParagraph"/>
+        <w:numPr>
+          <w:ilvl w:val="1"/>
+          <w:numId w:val="13"/>
+        </w:numPr>
+        <w:jc w:val="both"/>
+      </w:pPr>
+      <w:r>
+        <w:t xml:space="preserve">Coupons </w:t>
+      </w:r>
+      <w:r>
+        <w:sym w:font="Wingdings" w:char="F0E0"/>
+      </w:r>
+      <w:r>
+        <w:t xml:space="preserve"> </w:t>
+      </w:r>
+      <w:r>
+        <w:t>Sign In /Sign Up</w:t>
+      </w:r>
+    </w:p>
+    <w:p>
+      <w:pPr>
+        <w:pStyle w:val="ListParagraph"/>
+        <w:numPr>
+          <w:ilvl w:val="1"/>
+          <w:numId w:val="13"/>
+        </w:numPr>
+        <w:jc w:val="both"/>
+      </w:pPr>
+      <w:r>
+        <w:t>News</w:t>
+      </w:r>
+      <w:r>
+        <w:t xml:space="preserve"> </w:t>
+      </w:r>
+      <w:r>
+        <w:sym w:font="Wingdings" w:char="F0E0"/>
+      </w:r>
+      <w:r>
+        <w:t xml:space="preserve"> Coupons</w:t>
+      </w:r>
+    </w:p>
+    <w:p>
+      <w:pPr>
+        <w:pStyle w:val="ListParagraph"/>
+        <w:numPr>
+          <w:ilvl w:val="1"/>
+          <w:numId w:val="13"/>
+        </w:numPr>
+        <w:jc w:val="both"/>
+      </w:pPr>
+      <w:r>
+        <w:t>News</w:t>
+      </w:r>
+      <w:r>
+        <w:t xml:space="preserve"> </w:t>
+      </w:r>
+      <w:r>
+        <w:sym w:font="Wingdings" w:char="F0E0"/>
+      </w:r>
+      <w:r>
+        <w:t xml:space="preserve"> </w:t>
+      </w:r>
+      <w:r>
+        <w:t>Home Page</w:t>
+      </w:r>
+    </w:p>
+    <w:p>
+      <w:pPr>
+        <w:pStyle w:val="ListParagraph"/>
+        <w:numPr>
+          <w:ilvl w:val="1"/>
+          <w:numId w:val="13"/>
+        </w:numPr>
+        <w:jc w:val="both"/>
+      </w:pPr>
+      <w:r>
+        <w:t>News</w:t>
+      </w:r>
+      <w:r>
+        <w:t xml:space="preserve"> </w:t>
+      </w:r>
+      <w:r>
+        <w:sym w:font="Wingdings" w:char="F0E0"/>
+      </w:r>
+      <w:r>
+        <w:t xml:space="preserve"> About Us</w:t>
+      </w:r>
+    </w:p>
+    <w:p>
+      <w:pPr>
+        <w:pStyle w:val="ListParagraph"/>
+        <w:numPr>
+          <w:ilvl w:val="1"/>
+          <w:numId w:val="13"/>
+        </w:numPr>
+        <w:jc w:val="both"/>
+      </w:pPr>
+      <w:r>
+        <w:t>News</w:t>
+      </w:r>
+      <w:r>
+        <w:t xml:space="preserve"> </w:t>
+      </w:r>
+      <w:r>
+        <w:sym w:font="Wingdings" w:char="F0E0"/>
+      </w:r>
+      <w:r>
+        <w:t xml:space="preserve"> Sign In / Sign Up</w:t>
+      </w:r>
+    </w:p>
+    <w:p>
+      <w:pPr>
+        <w:pStyle w:val="ListParagraph"/>
+        <w:numPr>
+          <w:ilvl w:val="1"/>
+          <w:numId w:val="13"/>
+        </w:numPr>
+        <w:jc w:val="both"/>
+      </w:pPr>
+      <w:r>
+        <w:t>Sign</w:t>
+      </w:r>
+      <w:r>
+        <w:t xml:space="preserve"> In / Sign Up</w:t>
+      </w:r>
+      <w:r>
+        <w:t xml:space="preserve"> </w:t>
+      </w:r>
+      <w:r>
+        <w:sym w:font="Wingdings" w:char="F0E0"/>
+      </w:r>
+      <w:r>
+        <w:t xml:space="preserve"> Home Page</w:t>
+      </w:r>
+    </w:p>
+    <w:p>
+      <w:pPr>
+        <w:pStyle w:val="ListParagraph"/>
+        <w:numPr>
+          <w:ilvl w:val="1"/>
+          <w:numId w:val="13"/>
+        </w:numPr>
+        <w:jc w:val="both"/>
+      </w:pPr>
+      <w:r>
+        <w:t>Sign In / Sign Up</w:t>
+      </w:r>
+      <w:r>
+        <w:t xml:space="preserve"> </w:t>
+      </w:r>
+      <w:r>
+        <w:sym w:font="Wingdings" w:char="F0E0"/>
+      </w:r>
+      <w:r>
+        <w:t xml:space="preserve"> News</w:t>
+      </w:r>
+    </w:p>
+    <w:p>
+      <w:pPr>
+        <w:pStyle w:val="ListParagraph"/>
+        <w:numPr>
+          <w:ilvl w:val="1"/>
+          <w:numId w:val="13"/>
+        </w:numPr>
+        <w:jc w:val="both"/>
+      </w:pPr>
+      <w:r>
+        <w:t>Sign In / Sign Up</w:t>
+      </w:r>
+      <w:r>
+        <w:t xml:space="preserve"> </w:t>
+      </w:r>
+      <w:r>
+        <w:sym w:font="Wingdings" w:char="F0E0"/>
+      </w:r>
+      <w:r>
+        <w:t xml:space="preserve"> About Us</w:t>
+      </w:r>
+    </w:p>
+    <w:p>
+      <w:pPr>
+        <w:pStyle w:val="ListParagraph"/>
+        <w:numPr>
+          <w:ilvl w:val="1"/>
+          <w:numId w:val="13"/>
+        </w:numPr>
+        <w:jc w:val="both"/>
+      </w:pPr>
+      <w:r>
+        <w:t>Sign In / Sign Up</w:t>
+      </w:r>
+      <w:r>
+        <w:t xml:space="preserve"> </w:t>
+      </w:r>
+      <w:r>
+        <w:sym w:font="Wingdings" w:char="F0E0"/>
+      </w:r>
+      <w:r>
+        <w:t xml:space="preserve"> </w:t>
+      </w:r>
+      <w:r>
+        <w:t>Coupons</w:t>
+      </w:r>
+    </w:p>
+    <w:p>
+      <w:pPr>
+        <w:jc w:val="both"/>
+      </w:pPr>
+      <w:r>
+        <w:t>These all pages are interlinked</w:t>
+      </w:r>
+      <w:r>
+        <w:t xml:space="preserve"> through routing</w:t>
+      </w:r>
+      <w:r>
+        <w:t xml:space="preserve">, to ensure a complete </w:t>
+      </w:r>
+      <w:r>
+        <w:t>all the use cases of the Website</w:t>
+      </w:r>
+      <w:r>
+        <w:t>.</w:t>
+      </w:r>
+      <w:r>
+        <w:t xml:space="preserve"> </w:t>
       </w:r>
     </w:p>
     <w:p>
@@ -214,22 +608,50 @@
           <w:ilvl w:val="0"/>
           <w:numId w:val="4"/>
         </w:numPr>
-      </w:pPr>
-      <w:r>
-        <w:t>Footer:</w:t>
-      </w:r>
-    </w:p>
-    <w:p>
-      <w:r>
-        <w:t>Creation of Footer</w:t>
-      </w:r>
-    </w:p>
-    <w:p>
+        <w:jc w:val="both"/>
+      </w:pPr>
       <w:r>
         <w:t>Footer</w:t>
       </w:r>
       <w:r>
+        <w:t>(</w:t>
+      </w:r>
+      <w:r>
+        <w:t>1.5</w:t>
+      </w:r>
+      <w:r>
+        <w:t>hrs)</w:t>
+      </w:r>
+      <w:r>
+        <w:t>:</w:t>
+      </w:r>
+    </w:p>
+    <w:p>
+      <w:pPr>
+        <w:jc w:val="both"/>
+      </w:pPr>
+      <w:r>
+        <w:t xml:space="preserve">Creation </w:t>
+      </w:r>
+      <w:r>
+        <w:t xml:space="preserve">and Implementation </w:t>
+      </w:r>
+      <w:r>
+        <w:t>of Footer</w:t>
+      </w:r>
+    </w:p>
+    <w:p>
+      <w:pPr>
+        <w:jc w:val="both"/>
+      </w:pPr>
+      <w:r>
+        <w:t>Footer</w:t>
+      </w:r>
+      <w:r>
         <w:t>, is constant for all the pages</w:t>
+      </w:r>
+      <w:r>
+        <w:t xml:space="preserve"> with the following links and details</w:t>
       </w:r>
     </w:p>
     <w:p>
@@ -239,6 +661,7 @@
           <w:ilvl w:val="0"/>
           <w:numId w:val="6"/>
         </w:numPr>
+        <w:jc w:val="both"/>
       </w:pPr>
       <w:r>
         <w:t>Media Links</w:t>
@@ -251,6 +674,7 @@
           <w:ilvl w:val="0"/>
           <w:numId w:val="6"/>
         </w:numPr>
+        <w:jc w:val="both"/>
       </w:pPr>
       <w:r>
         <w:t>Contact Us</w:t>
@@ -263,20 +687,10 @@
           <w:ilvl w:val="0"/>
           <w:numId w:val="6"/>
         </w:numPr>
-      </w:pPr>
-      <w:r>
-        <w:t>Legal(Privacy policy)</w:t>
-      </w:r>
-    </w:p>
-    <w:p>
-      <w:pPr>
-        <w:pStyle w:val="ListParagraph"/>
-        <w:numPr>
-          <w:ilvl w:val="0"/>
-          <w:numId w:val="6"/>
-        </w:numPr>
-      </w:pPr>
-      <w:r>
+        <w:jc w:val="both"/>
+      </w:pPr>
+      <w:r>
+        <w:lastRenderedPageBreak/>
         <w:t>Copyright</w:t>
       </w:r>
     </w:p>
@@ -287,9 +701,32 @@
           <w:ilvl w:val="0"/>
           <w:numId w:val="4"/>
         </w:numPr>
-      </w:pPr>
-      <w:r>
-        <w:t>API 1- Implementing Angular:</w:t>
+        <w:jc w:val="both"/>
+      </w:pPr>
+      <w:r>
+        <w:t xml:space="preserve">API 1- Implementing </w:t>
+      </w:r>
+      <w:r>
+        <w:t>Frontend Framework</w:t>
+      </w:r>
+      <w:r>
+        <w:t>:</w:t>
+      </w:r>
+    </w:p>
+    <w:p>
+      <w:r>
+        <w:t>Using React, all the components and modules of the page are connected,</w:t>
+      </w:r>
+      <w:r>
+        <w:t xml:space="preserve"> to provide fulfil the requirements of the frontend framework.</w:t>
+      </w:r>
+    </w:p>
+    <w:p>
+      <w:r>
+        <w:t xml:space="preserve">To be continued </w:t>
+      </w:r>
+      <w:r>
+        <w:t>with react components, modules and services</w:t>
       </w:r>
     </w:p>
     <w:p>
@@ -299,9 +736,53 @@
           <w:ilvl w:val="0"/>
           <w:numId w:val="4"/>
         </w:numPr>
-      </w:pPr>
-      <w:r>
-        <w:t>API 1- Implementing REST Template:</w:t>
+        <w:jc w:val="both"/>
+      </w:pPr>
+      <w:r>
+        <w:t>API 1- Implementing REST Template</w:t>
+      </w:r>
+      <w:r>
+        <w:t>(</w:t>
+      </w:r>
+      <w:r>
+        <w:t>&gt;</w:t>
+      </w:r>
+      <w:r>
+        <w:t>3day</w:t>
+      </w:r>
+      <w:r>
+        <w:t>s</w:t>
+      </w:r>
+      <w:r>
+        <w:t>)</w:t>
+      </w:r>
+      <w:r>
+        <w:t>:</w:t>
+      </w:r>
+    </w:p>
+    <w:p>
+      <w:r>
+        <w:t xml:space="preserve">Using the following </w:t>
+      </w:r>
+      <w:proofErr w:type="spellStart"/>
+      <w:r>
+        <w:t>urls</w:t>
+      </w:r>
+      <w:proofErr w:type="spellEnd"/>
+      <w:r>
+        <w:t xml:space="preserve"> the </w:t>
+      </w:r>
+      <w:r>
+        <w:t>website exchange data with rest.</w:t>
+      </w:r>
+      <w:r>
+        <w:t xml:space="preserve"> The main pages are the microservices which contact with each </w:t>
+      </w:r>
+      <w:r>
+        <w:t>by consuming JSON</w:t>
+      </w:r>
+      <w:r>
+        <w:t>.</w:t>
       </w:r>
     </w:p>
     <w:p>
@@ -311,12 +792,13 @@
           <w:ilvl w:val="0"/>
           <w:numId w:val="11"/>
         </w:numPr>
-      </w:pPr>
-      <w:r>
-        <w:t>Hom</w:t>
-      </w:r>
-      <w:r>
-        <w:t>e Page</w:t>
+        <w:jc w:val="both"/>
+      </w:pPr>
+      <w:r>
+        <w:t xml:space="preserve">Main </w:t>
+      </w:r>
+      <w:r>
+        <w:t>Pages</w:t>
       </w:r>
     </w:p>
     <w:p>
@@ -326,10 +808,20 @@
           <w:ilvl w:val="1"/>
           <w:numId w:val="11"/>
         </w:numPr>
+        <w:jc w:val="both"/>
       </w:pPr>
       <w:r>
         <w:t>/home</w:t>
       </w:r>
+      <w:r>
+        <w:t xml:space="preserve"> </w:t>
+      </w:r>
+      <w:r>
+        <w:sym w:font="Wingdings" w:char="F0E0"/>
+      </w:r>
+      <w:r>
+        <w:t xml:space="preserve"> Home Page of the Website</w:t>
+      </w:r>
     </w:p>
     <w:p>
       <w:pPr>
@@ -338,10 +830,20 @@
           <w:ilvl w:val="1"/>
           <w:numId w:val="11"/>
         </w:numPr>
+        <w:jc w:val="both"/>
       </w:pPr>
       <w:r>
         <w:t>/Coupons</w:t>
       </w:r>
+      <w:r>
+        <w:t xml:space="preserve"> </w:t>
+      </w:r>
+      <w:r>
+        <w:sym w:font="Wingdings" w:char="F0E0"/>
+      </w:r>
+      <w:r>
+        <w:t xml:space="preserve"> Coupons Page of the Website</w:t>
+      </w:r>
     </w:p>
     <w:p>
       <w:pPr>
@@ -350,10 +852,20 @@
           <w:ilvl w:val="1"/>
           <w:numId w:val="11"/>
         </w:numPr>
+        <w:jc w:val="both"/>
       </w:pPr>
       <w:r>
         <w:t>/News</w:t>
       </w:r>
+      <w:r>
+        <w:t xml:space="preserve"> </w:t>
+      </w:r>
+      <w:r>
+        <w:sym w:font="Wingdings" w:char="F0E0"/>
+      </w:r>
+      <w:r>
+        <w:t>News Page of the Website</w:t>
+      </w:r>
     </w:p>
     <w:p>
       <w:pPr>
@@ -362,10 +874,20 @@
           <w:ilvl w:val="1"/>
           <w:numId w:val="11"/>
         </w:numPr>
+        <w:jc w:val="both"/>
       </w:pPr>
       <w:r>
         <w:t>/About Us</w:t>
       </w:r>
+      <w:r>
+        <w:t xml:space="preserve"> </w:t>
+      </w:r>
+      <w:r>
+        <w:sym w:font="Wingdings" w:char="F0E0"/>
+      </w:r>
+      <w:r>
+        <w:t xml:space="preserve"> About Us page of the Website</w:t>
+      </w:r>
     </w:p>
     <w:p>
       <w:pPr>
@@ -374,9 +896,53 @@
           <w:ilvl w:val="1"/>
           <w:numId w:val="11"/>
         </w:numPr>
+        <w:jc w:val="both"/>
       </w:pPr>
       <w:r>
         <w:t>/Support</w:t>
+      </w:r>
+      <w:r>
+        <w:t xml:space="preserve"> </w:t>
+      </w:r>
+      <w:r>
+        <w:sym w:font="Wingdings" w:char="F0E0"/>
+      </w:r>
+      <w:r>
+        <w:t xml:space="preserve"> Support Page of the </w:t>
+      </w:r>
+      <w:r>
+        <w:t>Website</w:t>
+      </w:r>
+      <w:r>
+        <w:tab/>
+      </w:r>
+    </w:p>
+    <w:p>
+      <w:pPr>
+        <w:pStyle w:val="ListParagraph"/>
+        <w:numPr>
+          <w:ilvl w:val="1"/>
+          <w:numId w:val="11"/>
+        </w:numPr>
+        <w:jc w:val="both"/>
+      </w:pPr>
+      <w:r>
+        <w:t>/</w:t>
+      </w:r>
+      <w:r>
+        <w:t>Login</w:t>
+      </w:r>
+      <w:r>
+        <w:t xml:space="preserve"> </w:t>
+      </w:r>
+      <w:r>
+        <w:sym w:font="Wingdings" w:char="F0E0"/>
+      </w:r>
+      <w:r>
+        <w:t xml:space="preserve"> </w:t>
+      </w:r>
+      <w:r>
+        <w:t>Sign In page of the Website</w:t>
       </w:r>
     </w:p>
     <w:p>
@@ -386,9 +952,10 @@
           <w:ilvl w:val="0"/>
           <w:numId w:val="11"/>
         </w:numPr>
-      </w:pPr>
-      <w:r>
-        <w:t>User</w:t>
+        <w:jc w:val="both"/>
+      </w:pPr>
+      <w:r>
+        <w:t>Login</w:t>
       </w:r>
     </w:p>
     <w:p>
@@ -398,9 +965,27 @@
           <w:ilvl w:val="1"/>
           <w:numId w:val="11"/>
         </w:numPr>
-      </w:pPr>
-      <w:r>
-        <w:t>/signUp</w:t>
+        <w:jc w:val="both"/>
+      </w:pPr>
+      <w:r>
+        <w:t>/</w:t>
+      </w:r>
+      <w:proofErr w:type="spellStart"/>
+      <w:r>
+        <w:t>sign</w:t>
+      </w:r>
+      <w:r>
+        <w:t>In</w:t>
+      </w:r>
+      <w:proofErr w:type="spellEnd"/>
+      <w:r>
+        <w:t xml:space="preserve"> </w:t>
+      </w:r>
+      <w:r>
+        <w:sym w:font="Wingdings" w:char="F0E0"/>
+      </w:r>
+      <w:r>
+        <w:t xml:space="preserve"> Common page for the users to Sign In</w:t>
       </w:r>
     </w:p>
     <w:p>
@@ -410,9 +995,30 @@
           <w:ilvl w:val="1"/>
           <w:numId w:val="11"/>
         </w:numPr>
-      </w:pPr>
-      <w:r>
-        <w:t>/signIn</w:t>
+        <w:jc w:val="both"/>
+      </w:pPr>
+      <w:r>
+        <w:t>/</w:t>
+      </w:r>
+      <w:proofErr w:type="spellStart"/>
+      <w:r>
+        <w:t>sign</w:t>
+      </w:r>
+      <w:r>
+        <w:t>Up</w:t>
+      </w:r>
+      <w:proofErr w:type="spellEnd"/>
+      <w:r>
+        <w:t xml:space="preserve">  </w:t>
+      </w:r>
+      <w:r>
+        <w:sym w:font="Wingdings" w:char="F0E0"/>
+      </w:r>
+      <w:r>
+        <w:t xml:space="preserve"> </w:t>
+      </w:r>
+      <w:r>
+        <w:t>Common page if the user wants to Create Account</w:t>
       </w:r>
     </w:p>
     <w:p>
@@ -422,9 +1028,41 @@
           <w:ilvl w:val="1"/>
           <w:numId w:val="11"/>
         </w:numPr>
-      </w:pPr>
-      <w:r>
-        <w:t>/forgot_password</w:t>
+        <w:jc w:val="both"/>
+      </w:pPr>
+      <w:r>
+        <w:t>/{</w:t>
+      </w:r>
+      <w:proofErr w:type="spellStart"/>
+      <w:r>
+        <w:t>userId</w:t>
+      </w:r>
+      <w:proofErr w:type="spellEnd"/>
+      <w:r>
+        <w:t>}</w:t>
+      </w:r>
+      <w:r>
+        <w:t>/</w:t>
+      </w:r>
+      <w:proofErr w:type="spellStart"/>
+      <w:r>
+        <w:t>forgot</w:t>
+      </w:r>
+      <w:r>
+        <w:t>P</w:t>
+      </w:r>
+      <w:r>
+        <w:t>assword</w:t>
+      </w:r>
+      <w:proofErr w:type="spellEnd"/>
+      <w:r>
+        <w:t xml:space="preserve"> </w:t>
+      </w:r>
+      <w:r>
+        <w:sym w:font="Wingdings" w:char="F0E0"/>
+      </w:r>
+      <w:r>
+        <w:t xml:space="preserve"> if the user forgets the password and to reset</w:t>
       </w:r>
     </w:p>
     <w:p>
@@ -434,11 +1072,31 @@
           <w:ilvl w:val="1"/>
           <w:numId w:val="11"/>
         </w:numPr>
-      </w:pPr>
-      <w:r>
-        <w:lastRenderedPageBreak/>
+        <w:jc w:val="both"/>
+      </w:pPr>
+      <w:r>
+        <w:t>/{</w:t>
+      </w:r>
+      <w:proofErr w:type="spellStart"/>
+      <w:r>
+        <w:t>userId</w:t>
+      </w:r>
+      <w:proofErr w:type="spellEnd"/>
+      <w:r>
+        <w:t>}</w:t>
+      </w:r>
+      <w:r>
         <w:t>/orders</w:t>
       </w:r>
+      <w:r>
+        <w:t xml:space="preserve"> </w:t>
+      </w:r>
+      <w:r>
+        <w:sym w:font="Wingdings" w:char="F0E0"/>
+      </w:r>
+      <w:r>
+        <w:t xml:space="preserve"> Orders page of the user(Sign In Required)</w:t>
+      </w:r>
     </w:p>
     <w:p>
       <w:pPr>
@@ -447,9 +1105,36 @@
           <w:ilvl w:val="1"/>
           <w:numId w:val="11"/>
         </w:numPr>
-      </w:pPr>
-      <w:r>
-        <w:t>/cart</w:t>
+        <w:jc w:val="both"/>
+      </w:pPr>
+      <w:r>
+        <w:t>/{</w:t>
+      </w:r>
+      <w:proofErr w:type="spellStart"/>
+      <w:r>
+        <w:t>userId</w:t>
+      </w:r>
+      <w:proofErr w:type="spellEnd"/>
+      <w:r>
+        <w:t>}</w:t>
+      </w:r>
+      <w:r>
+        <w:t>/rewards</w:t>
+      </w:r>
+      <w:r>
+        <w:t xml:space="preserve"> </w:t>
+      </w:r>
+      <w:r>
+        <w:sym w:font="Wingdings" w:char="F0E0"/>
+      </w:r>
+      <w:r>
+        <w:t xml:space="preserve"> </w:t>
+      </w:r>
+      <w:r>
+        <w:t>Rewards</w:t>
+      </w:r>
+      <w:r>
+        <w:t xml:space="preserve"> page of the user(Sign In Required)</w:t>
       </w:r>
     </w:p>
     <w:p>
@@ -459,21 +1144,33 @@
           <w:ilvl w:val="1"/>
           <w:numId w:val="11"/>
         </w:numPr>
-      </w:pPr>
-      <w:r>
-        <w:t>/rewards</w:t>
-      </w:r>
-    </w:p>
-    <w:p>
-      <w:pPr>
-        <w:pStyle w:val="ListParagraph"/>
-        <w:numPr>
-          <w:ilvl w:val="1"/>
-          <w:numId w:val="11"/>
-        </w:numPr>
-      </w:pPr>
+        <w:jc w:val="both"/>
+      </w:pPr>
+      <w:r>
+        <w:t>/{</w:t>
+      </w:r>
+      <w:proofErr w:type="spellStart"/>
+      <w:r>
+        <w:t>userId</w:t>
+      </w:r>
+      <w:proofErr w:type="spellEnd"/>
+      <w:r>
+        <w:t>}</w:t>
+      </w:r>
       <w:r>
         <w:t>/recommended</w:t>
+      </w:r>
+      <w:r>
+        <w:t xml:space="preserve"> </w:t>
+      </w:r>
+      <w:r>
+        <w:sym w:font="Wingdings" w:char="F0E0"/>
+      </w:r>
+      <w:r>
+        <w:t xml:space="preserve"> Recommended</w:t>
+      </w:r>
+      <w:r>
+        <w:t xml:space="preserve"> page of the user(Sign In Required)</w:t>
       </w:r>
     </w:p>
     <w:p>
@@ -483,6 +1180,7 @@
           <w:ilvl w:val="0"/>
           <w:numId w:val="11"/>
         </w:numPr>
+        <w:jc w:val="both"/>
       </w:pPr>
       <w:r>
         <w:t>Coupons</w:t>
@@ -495,9 +1193,16 @@
           <w:ilvl w:val="1"/>
           <w:numId w:val="11"/>
         </w:numPr>
-      </w:pPr>
-      <w:r>
-        <w:t>/deals</w:t>
+        <w:jc w:val="both"/>
+      </w:pPr>
+      <w:r>
+        <w:t xml:space="preserve">/coupons/categories </w:t>
+      </w:r>
+      <w:r>
+        <w:sym w:font="Wingdings" w:char="F0E0"/>
+      </w:r>
+      <w:r>
+        <w:t xml:space="preserve"> Categories section of the Deals and Coupons</w:t>
       </w:r>
     </w:p>
     <w:p>
@@ -507,9 +1212,16 @@
           <w:ilvl w:val="1"/>
           <w:numId w:val="11"/>
         </w:numPr>
-      </w:pPr>
-      <w:r>
-        <w:t>/categories</w:t>
+        <w:jc w:val="both"/>
+      </w:pPr>
+      <w:r>
+        <w:t xml:space="preserve">/coupons/categories/Electronics </w:t>
+      </w:r>
+      <w:r>
+        <w:sym w:font="Wingdings" w:char="F0E0"/>
+      </w:r>
+      <w:r>
+        <w:t xml:space="preserve"> Electronics Deals and Coupons Page </w:t>
       </w:r>
     </w:p>
     <w:p>
@@ -519,9 +1231,16 @@
           <w:ilvl w:val="1"/>
           <w:numId w:val="11"/>
         </w:numPr>
-      </w:pPr>
-      <w:r>
-        <w:t>/categories/Electronics</w:t>
+        <w:jc w:val="both"/>
+      </w:pPr>
+      <w:r>
+        <w:t xml:space="preserve">/coupons/categories/Beauty </w:t>
+      </w:r>
+      <w:r>
+        <w:sym w:font="Wingdings" w:char="F0E0"/>
+      </w:r>
+      <w:r>
+        <w:t xml:space="preserve"> Beauty Deals and Coupons Page</w:t>
       </w:r>
     </w:p>
     <w:p>
@@ -531,9 +1250,16 @@
           <w:ilvl w:val="1"/>
           <w:numId w:val="11"/>
         </w:numPr>
-      </w:pPr>
-      <w:r>
-        <w:t>/categories/Beauty</w:t>
+        <w:jc w:val="both"/>
+      </w:pPr>
+      <w:r>
+        <w:t xml:space="preserve">/coupons/categories/Food </w:t>
+      </w:r>
+      <w:r>
+        <w:sym w:font="Wingdings" w:char="F0E0"/>
+      </w:r>
+      <w:r>
+        <w:t xml:space="preserve"> Food Deals and Coupons Page</w:t>
       </w:r>
     </w:p>
     <w:p>
@@ -543,9 +1269,16 @@
           <w:ilvl w:val="1"/>
           <w:numId w:val="11"/>
         </w:numPr>
-      </w:pPr>
-      <w:r>
-        <w:t>/categories/Food</w:t>
+        <w:jc w:val="both"/>
+      </w:pPr>
+      <w:r>
+        <w:t xml:space="preserve">/coupons/categories/Cleaners </w:t>
+      </w:r>
+      <w:r>
+        <w:sym w:font="Wingdings" w:char="F0E0"/>
+      </w:r>
+      <w:r>
+        <w:t xml:space="preserve"> Cleaners Deals and Coupons Page</w:t>
       </w:r>
     </w:p>
     <w:p>
@@ -555,21 +1288,373 @@
           <w:ilvl w:val="1"/>
           <w:numId w:val="11"/>
         </w:numPr>
-      </w:pPr>
-      <w:r>
-        <w:t>/categories/Cleaners</w:t>
-      </w:r>
-    </w:p>
-    <w:p>
-      <w:pPr>
-        <w:pStyle w:val="ListParagraph"/>
-        <w:numPr>
-          <w:ilvl w:val="1"/>
+        <w:jc w:val="both"/>
+      </w:pPr>
+      <w:r>
+        <w:t xml:space="preserve">/categories/Entertainment </w:t>
+      </w:r>
+      <w:r>
+        <w:sym w:font="Wingdings" w:char="F0E0"/>
+      </w:r>
+      <w:r>
+        <w:t xml:space="preserve"> Entertainment</w:t>
+      </w:r>
+      <w:r>
+        <w:t xml:space="preserve"> </w:t>
+      </w:r>
+      <w:r>
+        <w:t>Deals and Coupons Page</w:t>
+      </w:r>
+    </w:p>
+    <w:p>
+      <w:pPr>
+        <w:pStyle w:val="ListParagraph"/>
+        <w:numPr>
+          <w:ilvl w:val="0"/>
           <w:numId w:val="11"/>
         </w:numPr>
-      </w:pPr>
-      <w:r>
-        <w:t>/categories/Entertainment</w:t>
+        <w:jc w:val="both"/>
+      </w:pPr>
+      <w:r>
+        <w:t>Rewards</w:t>
+      </w:r>
+    </w:p>
+    <w:p>
+      <w:pPr>
+        <w:pStyle w:val="ListParagraph"/>
+        <w:numPr>
+          <w:ilvl w:val="1"/>
+          <w:numId w:val="11"/>
+        </w:numPr>
+        <w:jc w:val="both"/>
+      </w:pPr>
+      <w:r>
+        <w:t>/{</w:t>
+      </w:r>
+      <w:proofErr w:type="spellStart"/>
+      <w:r>
+        <w:t>userId</w:t>
+      </w:r>
+      <w:proofErr w:type="spellEnd"/>
+      <w:r>
+        <w:t>}</w:t>
+      </w:r>
+      <w:r>
+        <w:t>/Rewards</w:t>
+      </w:r>
+    </w:p>
+    <w:p>
+      <w:pPr>
+        <w:pStyle w:val="ListParagraph"/>
+        <w:numPr>
+          <w:ilvl w:val="0"/>
+          <w:numId w:val="11"/>
+        </w:numPr>
+        <w:jc w:val="both"/>
+      </w:pPr>
+      <w:r>
+        <w:t>Admin</w:t>
+      </w:r>
+    </w:p>
+    <w:p>
+      <w:pPr>
+        <w:pStyle w:val="ListParagraph"/>
+        <w:numPr>
+          <w:ilvl w:val="1"/>
+          <w:numId w:val="11"/>
+        </w:numPr>
+        <w:jc w:val="both"/>
+      </w:pPr>
+      <w:r>
+        <w:t>/{</w:t>
+      </w:r>
+      <w:proofErr w:type="spellStart"/>
+      <w:r>
+        <w:t>userId</w:t>
+      </w:r>
+      <w:proofErr w:type="spellEnd"/>
+      <w:r>
+        <w:t>}/</w:t>
+      </w:r>
+      <w:proofErr w:type="spellStart"/>
+      <w:r>
+        <w:t>isAdmin</w:t>
+      </w:r>
+      <w:proofErr w:type="spellEnd"/>
+      <w:r>
+        <w:t>={1}/</w:t>
+      </w:r>
+      <w:r>
+        <w:t xml:space="preserve">Home </w:t>
+      </w:r>
+      <w:r>
+        <w:sym w:font="Wingdings" w:char="F0E0"/>
+      </w:r>
+      <w:r>
+        <w:t xml:space="preserve"> Home page for the Admin to Configure webpage</w:t>
+      </w:r>
+    </w:p>
+    <w:p>
+      <w:pPr>
+        <w:pStyle w:val="ListParagraph"/>
+        <w:numPr>
+          <w:ilvl w:val="1"/>
+          <w:numId w:val="11"/>
+        </w:numPr>
+        <w:jc w:val="both"/>
+      </w:pPr>
+      <w:r>
+        <w:t>/{</w:t>
+      </w:r>
+      <w:proofErr w:type="spellStart"/>
+      <w:r>
+        <w:t>userId</w:t>
+      </w:r>
+      <w:proofErr w:type="spellEnd"/>
+      <w:r>
+        <w:t>}/</w:t>
+      </w:r>
+      <w:proofErr w:type="spellStart"/>
+      <w:r>
+        <w:t>isAdmin</w:t>
+      </w:r>
+      <w:proofErr w:type="spellEnd"/>
+      <w:r>
+        <w:t>={1}/</w:t>
+      </w:r>
+      <w:r>
+        <w:t xml:space="preserve">Coupons </w:t>
+      </w:r>
+      <w:r>
+        <w:sym w:font="Wingdings" w:char="F0E0"/>
+      </w:r>
+      <w:r>
+        <w:t>Coupon editable page for Admin</w:t>
+      </w:r>
+    </w:p>
+    <w:p>
+      <w:pPr>
+        <w:pStyle w:val="ListParagraph"/>
+        <w:numPr>
+          <w:ilvl w:val="2"/>
+          <w:numId w:val="11"/>
+        </w:numPr>
+        <w:jc w:val="both"/>
+      </w:pPr>
+      <w:r>
+        <w:t>/{</w:t>
+      </w:r>
+      <w:proofErr w:type="spellStart"/>
+      <w:r>
+        <w:t>userId</w:t>
+      </w:r>
+      <w:proofErr w:type="spellEnd"/>
+      <w:r>
+        <w:t>}/</w:t>
+      </w:r>
+      <w:proofErr w:type="spellStart"/>
+      <w:r>
+        <w:t>isAdmin</w:t>
+      </w:r>
+      <w:proofErr w:type="spellEnd"/>
+      <w:r>
+        <w:t>={1}/</w:t>
+      </w:r>
+      <w:proofErr w:type="spellStart"/>
+      <w:r>
+        <w:t>addCoupons</w:t>
+      </w:r>
+      <w:proofErr w:type="spellEnd"/>
+      <w:r>
+        <w:t xml:space="preserve"> </w:t>
+      </w:r>
+      <w:r>
+        <w:sym w:font="Wingdings" w:char="F0E0"/>
+      </w:r>
+      <w:r>
+        <w:t xml:space="preserve"> To add Coupons or Deals</w:t>
+      </w:r>
+    </w:p>
+    <w:p>
+      <w:pPr>
+        <w:pStyle w:val="ListParagraph"/>
+        <w:numPr>
+          <w:ilvl w:val="2"/>
+          <w:numId w:val="11"/>
+        </w:numPr>
+        <w:jc w:val="both"/>
+      </w:pPr>
+      <w:r>
+        <w:t>/{</w:t>
+      </w:r>
+      <w:proofErr w:type="spellStart"/>
+      <w:r>
+        <w:t>userId</w:t>
+      </w:r>
+      <w:proofErr w:type="spellEnd"/>
+      <w:r>
+        <w:t>}/</w:t>
+      </w:r>
+      <w:proofErr w:type="spellStart"/>
+      <w:r>
+        <w:t>isAdmin</w:t>
+      </w:r>
+      <w:proofErr w:type="spellEnd"/>
+      <w:r>
+        <w:t>={1}/</w:t>
+      </w:r>
+      <w:proofErr w:type="spellStart"/>
+      <w:r>
+        <w:t>removeCoupons</w:t>
+      </w:r>
+      <w:proofErr w:type="spellEnd"/>
+      <w:r>
+        <w:t xml:space="preserve"> </w:t>
+      </w:r>
+      <w:r>
+        <w:sym w:font="Wingdings" w:char="F0E0"/>
+      </w:r>
+      <w:r>
+        <w:t xml:space="preserve"> To remove Coupons or Deals</w:t>
+      </w:r>
+    </w:p>
+    <w:p>
+      <w:pPr>
+        <w:pStyle w:val="ListParagraph"/>
+        <w:numPr>
+          <w:ilvl w:val="1"/>
+          <w:numId w:val="11"/>
+        </w:numPr>
+        <w:jc w:val="both"/>
+      </w:pPr>
+      <w:r>
+        <w:t>/{</w:t>
+      </w:r>
+      <w:proofErr w:type="spellStart"/>
+      <w:r>
+        <w:t>userId</w:t>
+      </w:r>
+      <w:proofErr w:type="spellEnd"/>
+      <w:r>
+        <w:t>}/</w:t>
+      </w:r>
+      <w:proofErr w:type="spellStart"/>
+      <w:r>
+        <w:t>isAdmin</w:t>
+      </w:r>
+      <w:proofErr w:type="spellEnd"/>
+      <w:r>
+        <w:t>={1}/</w:t>
+      </w:r>
+      <w:r>
+        <w:t xml:space="preserve">Ads </w:t>
+      </w:r>
+      <w:r>
+        <w:sym w:font="Wingdings" w:char="F0E0"/>
+      </w:r>
+      <w:r>
+        <w:t xml:space="preserve"> Ads </w:t>
+      </w:r>
+      <w:r>
+        <w:t>on Webpage</w:t>
+      </w:r>
+    </w:p>
+    <w:p>
+      <w:pPr>
+        <w:pStyle w:val="ListParagraph"/>
+        <w:numPr>
+          <w:ilvl w:val="2"/>
+          <w:numId w:val="11"/>
+        </w:numPr>
+        <w:jc w:val="both"/>
+      </w:pPr>
+      <w:r>
+        <w:t>/{</w:t>
+      </w:r>
+      <w:proofErr w:type="spellStart"/>
+      <w:r>
+        <w:t>userId</w:t>
+      </w:r>
+      <w:proofErr w:type="spellEnd"/>
+      <w:r>
+        <w:t>}/</w:t>
+      </w:r>
+      <w:proofErr w:type="spellStart"/>
+      <w:r>
+        <w:t>isAdmin</w:t>
+      </w:r>
+      <w:proofErr w:type="spellEnd"/>
+      <w:r>
+        <w:t>={1}/</w:t>
+      </w:r>
+      <w:proofErr w:type="spellStart"/>
+      <w:r>
+        <w:t>addAds</w:t>
+      </w:r>
+      <w:proofErr w:type="spellEnd"/>
+      <w:r>
+        <w:t xml:space="preserve"> </w:t>
+      </w:r>
+      <w:r>
+        <w:sym w:font="Wingdings" w:char="F0E0"/>
+      </w:r>
+      <w:r>
+        <w:t xml:space="preserve"> To add Ads to the Webpage</w:t>
+      </w:r>
+    </w:p>
+    <w:p>
+      <w:pPr>
+        <w:pStyle w:val="ListParagraph"/>
+        <w:numPr>
+          <w:ilvl w:val="2"/>
+          <w:numId w:val="11"/>
+        </w:numPr>
+        <w:jc w:val="both"/>
+      </w:pPr>
+      <w:r>
+        <w:t>/{</w:t>
+      </w:r>
+      <w:proofErr w:type="spellStart"/>
+      <w:r>
+        <w:t>userId</w:t>
+      </w:r>
+      <w:proofErr w:type="spellEnd"/>
+      <w:r>
+        <w:t>}/</w:t>
+      </w:r>
+      <w:proofErr w:type="spellStart"/>
+      <w:r>
+        <w:t>isAdmin</w:t>
+      </w:r>
+      <w:proofErr w:type="spellEnd"/>
+      <w:r>
+        <w:t>={1}/</w:t>
+      </w:r>
+      <w:proofErr w:type="spellStart"/>
+      <w:r>
+        <w:t>remove</w:t>
+      </w:r>
+      <w:r>
+        <w:t>Ads</w:t>
+      </w:r>
+      <w:proofErr w:type="spellEnd"/>
+      <w:r>
+        <w:t xml:space="preserve"> </w:t>
+      </w:r>
+      <w:r>
+        <w:sym w:font="Wingdings" w:char="F0E0"/>
+      </w:r>
+      <w:r>
+        <w:t xml:space="preserve"> To </w:t>
+      </w:r>
+      <w:r>
+        <w:t>remove</w:t>
+      </w:r>
+      <w:r>
+        <w:t xml:space="preserve"> Ads to the Webpage</w:t>
+      </w:r>
+      <w:r>
+        <w:tab/>
       </w:r>
     </w:p>
     <w:p>
@@ -579,17 +1664,36 @@
           <w:ilvl w:val="0"/>
           <w:numId w:val="4"/>
         </w:numPr>
+        <w:jc w:val="both"/>
       </w:pPr>
       <w:r>
         <w:t>Implementing-MongoDB:</w:t>
       </w:r>
     </w:p>
     <w:p>
-      <w:r>
-        <w:t>Creation of User, Data documents in MongoDB</w:t>
-      </w:r>
-    </w:p>
-    <w:p>
+      <w:pPr>
+        <w:jc w:val="both"/>
+      </w:pPr>
+      <w:r>
+        <w:t xml:space="preserve">Creation of User, </w:t>
+      </w:r>
+      <w:r>
+        <w:t xml:space="preserve">Admin, </w:t>
+      </w:r>
+      <w:r>
+        <w:t xml:space="preserve">Data </w:t>
+      </w:r>
+      <w:r>
+        <w:t>Collections</w:t>
+      </w:r>
+      <w:r>
+        <w:t xml:space="preserve"> in MongoDB</w:t>
+      </w:r>
+    </w:p>
+    <w:p>
+      <w:pPr>
+        <w:jc w:val="both"/>
+      </w:pPr>
       <w:r>
         <w:t>User</w:t>
       </w:r>
@@ -601,6 +1705,7 @@
           <w:ilvl w:val="0"/>
           <w:numId w:val="7"/>
         </w:numPr>
+        <w:jc w:val="both"/>
       </w:pPr>
       <w:r>
         <w:t>First Name</w:t>
@@ -613,8 +1718,10 @@
           <w:ilvl w:val="0"/>
           <w:numId w:val="7"/>
         </w:numPr>
-      </w:pPr>
-      <w:r>
+        <w:jc w:val="both"/>
+      </w:pPr>
+      <w:r>
+        <w:lastRenderedPageBreak/>
         <w:t>Last Name</w:t>
       </w:r>
     </w:p>
@@ -625,6 +1732,7 @@
           <w:ilvl w:val="0"/>
           <w:numId w:val="7"/>
         </w:numPr>
+        <w:jc w:val="both"/>
       </w:pPr>
       <w:r>
         <w:t>Email</w:t>
@@ -637,6 +1745,7 @@
           <w:ilvl w:val="0"/>
           <w:numId w:val="7"/>
         </w:numPr>
+        <w:jc w:val="both"/>
       </w:pPr>
       <w:r>
         <w:t>Address</w:t>
@@ -649,6 +1758,7 @@
           <w:ilvl w:val="0"/>
           <w:numId w:val="7"/>
         </w:numPr>
+        <w:jc w:val="both"/>
       </w:pPr>
       <w:r>
         <w:t>Reward Points</w:t>
@@ -661,6 +1771,7 @@
           <w:ilvl w:val="0"/>
           <w:numId w:val="7"/>
         </w:numPr>
+        <w:jc w:val="both"/>
       </w:pPr>
       <w:r>
         <w:t>Reward History</w:t>
@@ -673,6 +1784,7 @@
           <w:ilvl w:val="0"/>
           <w:numId w:val="7"/>
         </w:numPr>
+        <w:jc w:val="both"/>
       </w:pPr>
       <w:r>
         <w:t>Cart</w:t>
@@ -685,6 +1797,7 @@
           <w:ilvl w:val="0"/>
           <w:numId w:val="7"/>
         </w:numPr>
+        <w:jc w:val="both"/>
       </w:pPr>
       <w:r>
         <w:t>Orders</w:t>
@@ -697,12 +1810,31 @@
           <w:ilvl w:val="0"/>
           <w:numId w:val="7"/>
         </w:numPr>
+        <w:jc w:val="both"/>
       </w:pPr>
       <w:r>
         <w:t>Wishlist</w:t>
       </w:r>
     </w:p>
     <w:p>
+      <w:pPr>
+        <w:pStyle w:val="ListParagraph"/>
+        <w:numPr>
+          <w:ilvl w:val="0"/>
+          <w:numId w:val="7"/>
+        </w:numPr>
+        <w:jc w:val="both"/>
+      </w:pPr>
+      <w:proofErr w:type="spellStart"/>
+      <w:r>
+        <w:t>IsAdmin</w:t>
+      </w:r>
+      <w:proofErr w:type="spellEnd"/>
+    </w:p>
+    <w:p>
+      <w:pPr>
+        <w:jc w:val="both"/>
+      </w:pPr>
       <w:r>
         <w:t>Data</w:t>
       </w:r>
@@ -714,6 +1846,7 @@
           <w:ilvl w:val="0"/>
           <w:numId w:val="10"/>
         </w:numPr>
+        <w:jc w:val="both"/>
       </w:pPr>
       <w:r>
         <w:t>Website Data</w:t>
@@ -726,6 +1859,7 @@
           <w:ilvl w:val="1"/>
           <w:numId w:val="10"/>
         </w:numPr>
+        <w:jc w:val="both"/>
       </w:pPr>
       <w:r>
         <w:t>Images</w:t>
@@ -738,6 +1872,7 @@
           <w:ilvl w:val="1"/>
           <w:numId w:val="10"/>
         </w:numPr>
+        <w:jc w:val="both"/>
       </w:pPr>
       <w:r>
         <w:t>Feedback</w:t>
@@ -750,6 +1885,7 @@
           <w:ilvl w:val="1"/>
           <w:numId w:val="10"/>
         </w:numPr>
+        <w:jc w:val="both"/>
       </w:pPr>
       <w:r>
         <w:t>Sources</w:t>
@@ -762,6 +1898,7 @@
           <w:ilvl w:val="1"/>
           <w:numId w:val="10"/>
         </w:numPr>
+        <w:jc w:val="both"/>
       </w:pPr>
       <w:r>
         <w:t>Ads</w:t>
@@ -774,6 +1911,7 @@
           <w:ilvl w:val="1"/>
           <w:numId w:val="10"/>
         </w:numPr>
+        <w:jc w:val="both"/>
       </w:pPr>
       <w:r>
         <w:t xml:space="preserve">Brands </w:t>
@@ -786,6 +1924,7 @@
           <w:ilvl w:val="2"/>
           <w:numId w:val="10"/>
         </w:numPr>
+        <w:jc w:val="both"/>
       </w:pPr>
       <w:r>
         <w:t>Deals</w:t>
@@ -801,6 +1940,7 @@
           <w:ilvl w:val="2"/>
           <w:numId w:val="10"/>
         </w:numPr>
+        <w:jc w:val="both"/>
       </w:pPr>
       <w:r>
         <w:t>Coupons</w:t>
@@ -813,6 +1953,7 @@
           <w:ilvl w:val="2"/>
           <w:numId w:val="10"/>
         </w:numPr>
+        <w:jc w:val="both"/>
       </w:pPr>
       <w:r>
         <w:t>Availability</w:t>
@@ -825,6 +1966,7 @@
           <w:ilvl w:val="0"/>
           <w:numId w:val="10"/>
         </w:numPr>
+        <w:jc w:val="both"/>
       </w:pPr>
       <w:r>
         <w:t xml:space="preserve">Users </w:t>
@@ -837,6 +1979,7 @@
           <w:ilvl w:val="1"/>
           <w:numId w:val="10"/>
         </w:numPr>
+        <w:jc w:val="both"/>
       </w:pPr>
       <w:r>
         <w:t>Username and Password</w:t>
@@ -849,6 +1992,7 @@
           <w:ilvl w:val="1"/>
           <w:numId w:val="10"/>
         </w:numPr>
+        <w:jc w:val="both"/>
       </w:pPr>
       <w:r>
         <w:t>Order History</w:t>
@@ -861,6 +2005,7 @@
           <w:ilvl w:val="1"/>
           <w:numId w:val="10"/>
         </w:numPr>
+        <w:jc w:val="both"/>
       </w:pPr>
       <w:r>
         <w:t>Revenue</w:t>
@@ -873,36 +2018,20 @@
           <w:ilvl w:val="1"/>
           <w:numId w:val="10"/>
         </w:numPr>
-      </w:pPr>
-      <w:r>
-        <w:t>Rewards</w:t>
-      </w:r>
-    </w:p>
-    <w:p>
-      <w:pPr>
-        <w:pStyle w:val="Heading3"/>
-        <w:numPr>
-          <w:ilvl w:val="0"/>
-          <w:numId w:val="4"/>
-        </w:numPr>
-      </w:pPr>
-      <w:r>
-        <w:t>Using Node and Express with Angular:</w:t>
-      </w:r>
-    </w:p>
-    <w:p>
-      <w:pPr>
-        <w:pStyle w:val="Heading3"/>
-        <w:numPr>
-          <w:ilvl w:val="0"/>
-          <w:numId w:val="4"/>
-        </w:numPr>
-      </w:pPr>
-      <w:r>
-        <w:t>About Us:</w:t>
-      </w:r>
-    </w:p>
-    <w:p/>
+        <w:jc w:val="both"/>
+      </w:pPr>
+      <w:r>
+        <w:t>Rewar</w:t>
+      </w:r>
+      <w:r>
+        <w:t>ds</w:t>
+      </w:r>
+    </w:p>
+    <w:p>
+      <w:pPr>
+        <w:jc w:val="both"/>
+      </w:pPr>
+    </w:p>
     <w:sectPr>
       <w:pgSz w:w="11906" w:h="16838"/>
       <w:pgMar w:top="1440" w:right="1440" w:bottom="1440" w:left="1440" w:header="708" w:footer="708" w:gutter="0"/>
@@ -1203,7 +2332,7 @@
   <w:abstractNum w:abstractNumId="3" w15:restartNumberingAfterBreak="0">
     <w:nsid w:val="0DE53C4D"/>
     <w:multiLevelType w:val="hybridMultilevel"/>
-    <w:tmpl w:val="1B3C3E6E"/>
+    <w:tmpl w:val="9BB8602C"/>
     <w:lvl w:ilvl="0" w:tplc="40090001">
       <w:start w:val="1"/>
       <w:numFmt w:val="bullet"/>
@@ -1513,9 +2642,122 @@
     </w:lvl>
   </w:abstractNum>
   <w:abstractNum w:abstractNumId="6" w15:restartNumberingAfterBreak="0">
+    <w:nsid w:val="2DA71A31"/>
+    <w:multiLevelType w:val="hybridMultilevel"/>
+    <w:tmpl w:val="BFBAE454"/>
+    <w:lvl w:ilvl="0" w:tplc="40090001">
+      <w:start w:val="1"/>
+      <w:numFmt w:val="bullet"/>
+      <w:lvlText w:val=""/>
+      <w:lvlJc w:val="left"/>
+      <w:pPr>
+        <w:ind w:left="720" w:hanging="360"/>
+      </w:pPr>
+      <w:rPr>
+        <w:rFonts w:ascii="Symbol" w:hAnsi="Symbol" w:hint="default"/>
+      </w:rPr>
+    </w:lvl>
+    <w:lvl w:ilvl="1" w:tplc="40090003" w:tentative="1">
+      <w:start w:val="1"/>
+      <w:numFmt w:val="bullet"/>
+      <w:lvlText w:val="o"/>
+      <w:lvlJc w:val="left"/>
+      <w:pPr>
+        <w:ind w:left="1440" w:hanging="360"/>
+      </w:pPr>
+      <w:rPr>
+        <w:rFonts w:ascii="Courier New" w:hAnsi="Courier New" w:cs="Courier New" w:hint="default"/>
+      </w:rPr>
+    </w:lvl>
+    <w:lvl w:ilvl="2" w:tplc="40090005" w:tentative="1">
+      <w:start w:val="1"/>
+      <w:numFmt w:val="bullet"/>
+      <w:lvlText w:val=""/>
+      <w:lvlJc w:val="left"/>
+      <w:pPr>
+        <w:ind w:left="2160" w:hanging="360"/>
+      </w:pPr>
+      <w:rPr>
+        <w:rFonts w:ascii="Wingdings" w:hAnsi="Wingdings" w:hint="default"/>
+      </w:rPr>
+    </w:lvl>
+    <w:lvl w:ilvl="3" w:tplc="40090001" w:tentative="1">
+      <w:start w:val="1"/>
+      <w:numFmt w:val="bullet"/>
+      <w:lvlText w:val=""/>
+      <w:lvlJc w:val="left"/>
+      <w:pPr>
+        <w:ind w:left="2880" w:hanging="360"/>
+      </w:pPr>
+      <w:rPr>
+        <w:rFonts w:ascii="Symbol" w:hAnsi="Symbol" w:hint="default"/>
+      </w:rPr>
+    </w:lvl>
+    <w:lvl w:ilvl="4" w:tplc="40090003" w:tentative="1">
+      <w:start w:val="1"/>
+      <w:numFmt w:val="bullet"/>
+      <w:lvlText w:val="o"/>
+      <w:lvlJc w:val="left"/>
+      <w:pPr>
+        <w:ind w:left="3600" w:hanging="360"/>
+      </w:pPr>
+      <w:rPr>
+        <w:rFonts w:ascii="Courier New" w:hAnsi="Courier New" w:cs="Courier New" w:hint="default"/>
+      </w:rPr>
+    </w:lvl>
+    <w:lvl w:ilvl="5" w:tplc="40090005" w:tentative="1">
+      <w:start w:val="1"/>
+      <w:numFmt w:val="bullet"/>
+      <w:lvlText w:val=""/>
+      <w:lvlJc w:val="left"/>
+      <w:pPr>
+        <w:ind w:left="4320" w:hanging="360"/>
+      </w:pPr>
+      <w:rPr>
+        <w:rFonts w:ascii="Wingdings" w:hAnsi="Wingdings" w:hint="default"/>
+      </w:rPr>
+    </w:lvl>
+    <w:lvl w:ilvl="6" w:tplc="40090001" w:tentative="1">
+      <w:start w:val="1"/>
+      <w:numFmt w:val="bullet"/>
+      <w:lvlText w:val=""/>
+      <w:lvlJc w:val="left"/>
+      <w:pPr>
+        <w:ind w:left="5040" w:hanging="360"/>
+      </w:pPr>
+      <w:rPr>
+        <w:rFonts w:ascii="Symbol" w:hAnsi="Symbol" w:hint="default"/>
+      </w:rPr>
+    </w:lvl>
+    <w:lvl w:ilvl="7" w:tplc="40090003" w:tentative="1">
+      <w:start w:val="1"/>
+      <w:numFmt w:val="bullet"/>
+      <w:lvlText w:val="o"/>
+      <w:lvlJc w:val="left"/>
+      <w:pPr>
+        <w:ind w:left="5760" w:hanging="360"/>
+      </w:pPr>
+      <w:rPr>
+        <w:rFonts w:ascii="Courier New" w:hAnsi="Courier New" w:cs="Courier New" w:hint="default"/>
+      </w:rPr>
+    </w:lvl>
+    <w:lvl w:ilvl="8" w:tplc="40090005" w:tentative="1">
+      <w:start w:val="1"/>
+      <w:numFmt w:val="bullet"/>
+      <w:lvlText w:val=""/>
+      <w:lvlJc w:val="left"/>
+      <w:pPr>
+        <w:ind w:left="6480" w:hanging="360"/>
+      </w:pPr>
+      <w:rPr>
+        <w:rFonts w:ascii="Wingdings" w:hAnsi="Wingdings" w:hint="default"/>
+      </w:rPr>
+    </w:lvl>
+  </w:abstractNum>
+  <w:abstractNum w:abstractNumId="7" w15:restartNumberingAfterBreak="0">
     <w:nsid w:val="2ED43FC9"/>
     <w:multiLevelType w:val="hybridMultilevel"/>
-    <w:tmpl w:val="C408210E"/>
+    <w:tmpl w:val="2228A352"/>
     <w:lvl w:ilvl="0" w:tplc="40090001">
       <w:start w:val="1"/>
       <w:numFmt w:val="bullet"/>
@@ -1540,7 +2782,7 @@
         <w:rFonts w:ascii="Courier New" w:hAnsi="Courier New" w:cs="Courier New" w:hint="default"/>
       </w:rPr>
     </w:lvl>
-    <w:lvl w:ilvl="2" w:tplc="40090005" w:tentative="1">
+    <w:lvl w:ilvl="2" w:tplc="40090005">
       <w:start w:val="1"/>
       <w:numFmt w:val="bullet"/>
       <w:lvlText w:val=""/>
@@ -1625,7 +2867,7 @@
       </w:rPr>
     </w:lvl>
   </w:abstractNum>
-  <w:abstractNum w:abstractNumId="7" w15:restartNumberingAfterBreak="0">
+  <w:abstractNum w:abstractNumId="8" w15:restartNumberingAfterBreak="0">
     <w:nsid w:val="3A3D081D"/>
     <w:multiLevelType w:val="hybridMultilevel"/>
     <w:tmpl w:val="0408180E"/>
@@ -1711,7 +2953,7 @@
       </w:pPr>
     </w:lvl>
   </w:abstractNum>
-  <w:abstractNum w:abstractNumId="8" w15:restartNumberingAfterBreak="0">
+  <w:abstractNum w:abstractNumId="9" w15:restartNumberingAfterBreak="0">
     <w:nsid w:val="428B13CB"/>
     <w:multiLevelType w:val="hybridMultilevel"/>
     <w:tmpl w:val="ECF648E4"/>
@@ -1824,7 +3066,7 @@
       </w:rPr>
     </w:lvl>
   </w:abstractNum>
-  <w:abstractNum w:abstractNumId="9" w15:restartNumberingAfterBreak="0">
+  <w:abstractNum w:abstractNumId="10" w15:restartNumberingAfterBreak="0">
     <w:nsid w:val="509C3EB5"/>
     <w:multiLevelType w:val="hybridMultilevel"/>
     <w:tmpl w:val="CB6A3866"/>
@@ -1910,7 +3152,7 @@
       </w:pPr>
     </w:lvl>
   </w:abstractNum>
-  <w:abstractNum w:abstractNumId="10" w15:restartNumberingAfterBreak="0">
+  <w:abstractNum w:abstractNumId="11" w15:restartNumberingAfterBreak="0">
     <w:nsid w:val="53982E1A"/>
     <w:multiLevelType w:val="hybridMultilevel"/>
     <w:tmpl w:val="BD94811A"/>
@@ -1994,6 +3236,232 @@
       <w:pPr>
         <w:ind w:left="6480" w:hanging="180"/>
       </w:pPr>
+    </w:lvl>
+  </w:abstractNum>
+  <w:abstractNum w:abstractNumId="12" w15:restartNumberingAfterBreak="0">
+    <w:nsid w:val="72FB52E8"/>
+    <w:multiLevelType w:val="hybridMultilevel"/>
+    <w:tmpl w:val="BB5C3036"/>
+    <w:lvl w:ilvl="0" w:tplc="40090001">
+      <w:start w:val="1"/>
+      <w:numFmt w:val="bullet"/>
+      <w:lvlText w:val=""/>
+      <w:lvlJc w:val="left"/>
+      <w:pPr>
+        <w:ind w:left="720" w:hanging="360"/>
+      </w:pPr>
+      <w:rPr>
+        <w:rFonts w:ascii="Symbol" w:hAnsi="Symbol" w:hint="default"/>
+      </w:rPr>
+    </w:lvl>
+    <w:lvl w:ilvl="1" w:tplc="40090003" w:tentative="1">
+      <w:start w:val="1"/>
+      <w:numFmt w:val="bullet"/>
+      <w:lvlText w:val="o"/>
+      <w:lvlJc w:val="left"/>
+      <w:pPr>
+        <w:ind w:left="1440" w:hanging="360"/>
+      </w:pPr>
+      <w:rPr>
+        <w:rFonts w:ascii="Courier New" w:hAnsi="Courier New" w:cs="Courier New" w:hint="default"/>
+      </w:rPr>
+    </w:lvl>
+    <w:lvl w:ilvl="2" w:tplc="40090005" w:tentative="1">
+      <w:start w:val="1"/>
+      <w:numFmt w:val="bullet"/>
+      <w:lvlText w:val=""/>
+      <w:lvlJc w:val="left"/>
+      <w:pPr>
+        <w:ind w:left="2160" w:hanging="360"/>
+      </w:pPr>
+      <w:rPr>
+        <w:rFonts w:ascii="Wingdings" w:hAnsi="Wingdings" w:hint="default"/>
+      </w:rPr>
+    </w:lvl>
+    <w:lvl w:ilvl="3" w:tplc="40090001" w:tentative="1">
+      <w:start w:val="1"/>
+      <w:numFmt w:val="bullet"/>
+      <w:lvlText w:val=""/>
+      <w:lvlJc w:val="left"/>
+      <w:pPr>
+        <w:ind w:left="2880" w:hanging="360"/>
+      </w:pPr>
+      <w:rPr>
+        <w:rFonts w:ascii="Symbol" w:hAnsi="Symbol" w:hint="default"/>
+      </w:rPr>
+    </w:lvl>
+    <w:lvl w:ilvl="4" w:tplc="40090003" w:tentative="1">
+      <w:start w:val="1"/>
+      <w:numFmt w:val="bullet"/>
+      <w:lvlText w:val="o"/>
+      <w:lvlJc w:val="left"/>
+      <w:pPr>
+        <w:ind w:left="3600" w:hanging="360"/>
+      </w:pPr>
+      <w:rPr>
+        <w:rFonts w:ascii="Courier New" w:hAnsi="Courier New" w:cs="Courier New" w:hint="default"/>
+      </w:rPr>
+    </w:lvl>
+    <w:lvl w:ilvl="5" w:tplc="40090005" w:tentative="1">
+      <w:start w:val="1"/>
+      <w:numFmt w:val="bullet"/>
+      <w:lvlText w:val=""/>
+      <w:lvlJc w:val="left"/>
+      <w:pPr>
+        <w:ind w:left="4320" w:hanging="360"/>
+      </w:pPr>
+      <w:rPr>
+        <w:rFonts w:ascii="Wingdings" w:hAnsi="Wingdings" w:hint="default"/>
+      </w:rPr>
+    </w:lvl>
+    <w:lvl w:ilvl="6" w:tplc="40090001" w:tentative="1">
+      <w:start w:val="1"/>
+      <w:numFmt w:val="bullet"/>
+      <w:lvlText w:val=""/>
+      <w:lvlJc w:val="left"/>
+      <w:pPr>
+        <w:ind w:left="5040" w:hanging="360"/>
+      </w:pPr>
+      <w:rPr>
+        <w:rFonts w:ascii="Symbol" w:hAnsi="Symbol" w:hint="default"/>
+      </w:rPr>
+    </w:lvl>
+    <w:lvl w:ilvl="7" w:tplc="40090003" w:tentative="1">
+      <w:start w:val="1"/>
+      <w:numFmt w:val="bullet"/>
+      <w:lvlText w:val="o"/>
+      <w:lvlJc w:val="left"/>
+      <w:pPr>
+        <w:ind w:left="5760" w:hanging="360"/>
+      </w:pPr>
+      <w:rPr>
+        <w:rFonts w:ascii="Courier New" w:hAnsi="Courier New" w:cs="Courier New" w:hint="default"/>
+      </w:rPr>
+    </w:lvl>
+    <w:lvl w:ilvl="8" w:tplc="40090005" w:tentative="1">
+      <w:start w:val="1"/>
+      <w:numFmt w:val="bullet"/>
+      <w:lvlText w:val=""/>
+      <w:lvlJc w:val="left"/>
+      <w:pPr>
+        <w:ind w:left="6480" w:hanging="360"/>
+      </w:pPr>
+      <w:rPr>
+        <w:rFonts w:ascii="Wingdings" w:hAnsi="Wingdings" w:hint="default"/>
+      </w:rPr>
+    </w:lvl>
+  </w:abstractNum>
+  <w:abstractNum w:abstractNumId="13" w15:restartNumberingAfterBreak="0">
+    <w:nsid w:val="746C1346"/>
+    <w:multiLevelType w:val="hybridMultilevel"/>
+    <w:tmpl w:val="3FAC3C3C"/>
+    <w:lvl w:ilvl="0" w:tplc="40090001">
+      <w:start w:val="1"/>
+      <w:numFmt w:val="bullet"/>
+      <w:lvlText w:val=""/>
+      <w:lvlJc w:val="left"/>
+      <w:pPr>
+        <w:ind w:left="720" w:hanging="360"/>
+      </w:pPr>
+      <w:rPr>
+        <w:rFonts w:ascii="Symbol" w:hAnsi="Symbol" w:hint="default"/>
+      </w:rPr>
+    </w:lvl>
+    <w:lvl w:ilvl="1" w:tplc="40090003">
+      <w:start w:val="1"/>
+      <w:numFmt w:val="bullet"/>
+      <w:lvlText w:val="o"/>
+      <w:lvlJc w:val="left"/>
+      <w:pPr>
+        <w:ind w:left="1440" w:hanging="360"/>
+      </w:pPr>
+      <w:rPr>
+        <w:rFonts w:ascii="Courier New" w:hAnsi="Courier New" w:cs="Courier New" w:hint="default"/>
+      </w:rPr>
+    </w:lvl>
+    <w:lvl w:ilvl="2" w:tplc="40090005" w:tentative="1">
+      <w:start w:val="1"/>
+      <w:numFmt w:val="bullet"/>
+      <w:lvlText w:val=""/>
+      <w:lvlJc w:val="left"/>
+      <w:pPr>
+        <w:ind w:left="2160" w:hanging="360"/>
+      </w:pPr>
+      <w:rPr>
+        <w:rFonts w:ascii="Wingdings" w:hAnsi="Wingdings" w:hint="default"/>
+      </w:rPr>
+    </w:lvl>
+    <w:lvl w:ilvl="3" w:tplc="40090001" w:tentative="1">
+      <w:start w:val="1"/>
+      <w:numFmt w:val="bullet"/>
+      <w:lvlText w:val=""/>
+      <w:lvlJc w:val="left"/>
+      <w:pPr>
+        <w:ind w:left="2880" w:hanging="360"/>
+      </w:pPr>
+      <w:rPr>
+        <w:rFonts w:ascii="Symbol" w:hAnsi="Symbol" w:hint="default"/>
+      </w:rPr>
+    </w:lvl>
+    <w:lvl w:ilvl="4" w:tplc="40090003" w:tentative="1">
+      <w:start w:val="1"/>
+      <w:numFmt w:val="bullet"/>
+      <w:lvlText w:val="o"/>
+      <w:lvlJc w:val="left"/>
+      <w:pPr>
+        <w:ind w:left="3600" w:hanging="360"/>
+      </w:pPr>
+      <w:rPr>
+        <w:rFonts w:ascii="Courier New" w:hAnsi="Courier New" w:cs="Courier New" w:hint="default"/>
+      </w:rPr>
+    </w:lvl>
+    <w:lvl w:ilvl="5" w:tplc="40090005" w:tentative="1">
+      <w:start w:val="1"/>
+      <w:numFmt w:val="bullet"/>
+      <w:lvlText w:val=""/>
+      <w:lvlJc w:val="left"/>
+      <w:pPr>
+        <w:ind w:left="4320" w:hanging="360"/>
+      </w:pPr>
+      <w:rPr>
+        <w:rFonts w:ascii="Wingdings" w:hAnsi="Wingdings" w:hint="default"/>
+      </w:rPr>
+    </w:lvl>
+    <w:lvl w:ilvl="6" w:tplc="40090001" w:tentative="1">
+      <w:start w:val="1"/>
+      <w:numFmt w:val="bullet"/>
+      <w:lvlText w:val=""/>
+      <w:lvlJc w:val="left"/>
+      <w:pPr>
+        <w:ind w:left="5040" w:hanging="360"/>
+      </w:pPr>
+      <w:rPr>
+        <w:rFonts w:ascii="Symbol" w:hAnsi="Symbol" w:hint="default"/>
+      </w:rPr>
+    </w:lvl>
+    <w:lvl w:ilvl="7" w:tplc="40090003" w:tentative="1">
+      <w:start w:val="1"/>
+      <w:numFmt w:val="bullet"/>
+      <w:lvlText w:val="o"/>
+      <w:lvlJc w:val="left"/>
+      <w:pPr>
+        <w:ind w:left="5760" w:hanging="360"/>
+      </w:pPr>
+      <w:rPr>
+        <w:rFonts w:ascii="Courier New" w:hAnsi="Courier New" w:cs="Courier New" w:hint="default"/>
+      </w:rPr>
+    </w:lvl>
+    <w:lvl w:ilvl="8" w:tplc="40090005" w:tentative="1">
+      <w:start w:val="1"/>
+      <w:numFmt w:val="bullet"/>
+      <w:lvlText w:val=""/>
+      <w:lvlJc w:val="left"/>
+      <w:pPr>
+        <w:ind w:left="6480" w:hanging="360"/>
+      </w:pPr>
+      <w:rPr>
+        <w:rFonts w:ascii="Wingdings" w:hAnsi="Wingdings" w:hint="default"/>
+      </w:rPr>
     </w:lvl>
   </w:abstractNum>
   <w:num w:numId="1">
@@ -2003,13 +3471,13 @@
     <w:abstractNumId w:val="2"/>
   </w:num>
   <w:num w:numId="3">
-    <w:abstractNumId w:val="7"/>
+    <w:abstractNumId w:val="8"/>
   </w:num>
   <w:num w:numId="4">
-    <w:abstractNumId w:val="10"/>
+    <w:abstractNumId w:val="11"/>
   </w:num>
   <w:num w:numId="5">
-    <w:abstractNumId w:val="8"/>
+    <w:abstractNumId w:val="9"/>
   </w:num>
   <w:num w:numId="6">
     <w:abstractNumId w:val="0"/>
@@ -2021,12 +3489,21 @@
     <w:abstractNumId w:val="4"/>
   </w:num>
   <w:num w:numId="9">
-    <w:abstractNumId w:val="9"/>
+    <w:abstractNumId w:val="10"/>
   </w:num>
   <w:num w:numId="10">
     <w:abstractNumId w:val="5"/>
   </w:num>
   <w:num w:numId="11">
+    <w:abstractNumId w:val="7"/>
+  </w:num>
+  <w:num w:numId="12">
+    <w:abstractNumId w:val="12"/>
+  </w:num>
+  <w:num w:numId="13">
+    <w:abstractNumId w:val="13"/>
+  </w:num>
+  <w:num w:numId="14">
     <w:abstractNumId w:val="6"/>
   </w:num>
 </w:numbering>

</xml_diff>

<commit_message>
Merged Eureka to Master
</commit_message>
<xml_diff>
--- a/Case Study Document(Kummarakuntla Shirdi).docx
+++ b/Case Study Document(Kummarakuntla Shirdi).docx
@@ -1,6 +1,6 @@
 
 <file path=word/document.xml><?xml version="1.0" encoding="utf-8"?>
-<w:document xmlns:wpc="http://schemas.microsoft.com/office/word/2010/wordprocessingCanvas" xmlns:cx="http://schemas.microsoft.com/office/drawing/2014/chartex" xmlns:cx1="http://schemas.microsoft.com/office/drawing/2015/9/8/chartex" xmlns:cx2="http://schemas.microsoft.com/office/drawing/2015/10/21/chartex" xmlns:cx3="http://schemas.microsoft.com/office/drawing/2016/5/9/chartex" xmlns:cx4="http://schemas.microsoft.com/office/drawing/2016/5/10/chartex" xmlns:cx5="http://schemas.microsoft.com/office/drawing/2016/5/11/chartex" xmlns:cx6="http://schemas.microsoft.com/office/drawing/2016/5/12/chartex" xmlns:cx7="http://schemas.microsoft.com/office/drawing/2016/5/13/chartex" xmlns:cx8="http://schemas.microsoft.com/office/drawing/2016/5/14/chartex" xmlns:mc="http://schemas.openxmlformats.org/markup-compatibility/2006" xmlns:aink="http://schemas.microsoft.com/office/drawing/2016/ink" xmlns:am3d="http://schemas.microsoft.com/office/drawing/2017/model3d" xmlns:o="urn:schemas-microsoft-com:office:office" xmlns:r="http://schemas.openxmlformats.org/officeDocument/2006/relationships" xmlns:m="http://schemas.openxmlformats.org/officeDocument/2006/math" xmlns:v="urn:schemas-microsoft-com:vml" xmlns:wp14="http://schemas.microsoft.com/office/word/2010/wordprocessingDrawing" xmlns:wp="http://schemas.openxmlformats.org/drawingml/2006/wordprocessingDrawing" xmlns:w10="urn:schemas-microsoft-com:office:word" xmlns:w="http://schemas.openxmlformats.org/wordprocessingml/2006/main" xmlns:w14="http://schemas.microsoft.com/office/word/2010/wordml" xmlns:w15="http://schemas.microsoft.com/office/word/2012/wordml" xmlns:w16cex="http://schemas.microsoft.com/office/word/2018/wordml/cex" xmlns:w16cid="http://schemas.microsoft.com/office/word/2016/wordml/cid" xmlns:w16="http://schemas.microsoft.com/office/word/2018/wordml" xmlns:w16se="http://schemas.microsoft.com/office/word/2015/wordml/symex" xmlns:wpg="http://schemas.microsoft.com/office/word/2010/wordprocessingGroup" xmlns:wpi="http://schemas.microsoft.com/office/word/2010/wordprocessingInk" xmlns:wne="http://schemas.microsoft.com/office/word/2006/wordml" xmlns:wps="http://schemas.microsoft.com/office/word/2010/wordprocessingShape" mc:Ignorable="w14 w15 w16se w16cid w16 w16cex wp14">
+<w:document xmlns:wpc="http://schemas.microsoft.com/office/word/2010/wordprocessingCanvas" xmlns:cx="http://schemas.microsoft.com/office/drawing/2014/chartex" xmlns:cx1="http://schemas.microsoft.com/office/drawing/2015/9/8/chartex" xmlns:cx2="http://schemas.microsoft.com/office/drawing/2015/10/21/chartex" xmlns:cx3="http://schemas.microsoft.com/office/drawing/2016/5/9/chartex" xmlns:cx4="http://schemas.microsoft.com/office/drawing/2016/5/10/chartex" xmlns:cx5="http://schemas.microsoft.com/office/drawing/2016/5/11/chartex" xmlns:cx6="http://schemas.microsoft.com/office/drawing/2016/5/12/chartex" xmlns:cx7="http://schemas.microsoft.com/office/drawing/2016/5/13/chartex" xmlns:cx8="http://schemas.microsoft.com/office/drawing/2016/5/14/chartex" xmlns:mc="http://schemas.openxmlformats.org/markup-compatibility/2006" xmlns:aink="http://schemas.microsoft.com/office/drawing/2016/ink" xmlns:am3d="http://schemas.microsoft.com/office/drawing/2017/model3d" xmlns:o="urn:schemas-microsoft-com:office:office" xmlns:r="http://schemas.openxmlformats.org/officeDocument/2006/relationships" xmlns:m="http://schemas.openxmlformats.org/officeDocument/2006/math" xmlns:v="urn:schemas-microsoft-com:vml" xmlns:wp14="http://schemas.microsoft.com/office/word/2010/wordprocessingDrawing" xmlns:wp="http://schemas.openxmlformats.org/drawingml/2006/wordprocessingDrawing" xmlns:w10="urn:schemas-microsoft-com:office:word" xmlns:w="http://schemas.openxmlformats.org/wordprocessingml/2006/main" xmlns:w14="http://schemas.microsoft.com/office/word/2010/wordml" xmlns:w15="http://schemas.microsoft.com/office/word/2012/wordml" xmlns:w16cex="http://schemas.microsoft.com/office/word/2018/wordml/cex" xmlns:w16cid="http://schemas.microsoft.com/office/word/2016/wordml/cid" xmlns:w16="http://schemas.microsoft.com/office/word/2018/wordml" xmlns:w16sdtdh="http://schemas.microsoft.com/office/word/2020/wordml/sdtdatahash" xmlns:w16se="http://schemas.microsoft.com/office/word/2015/wordml/symex" xmlns:wpg="http://schemas.microsoft.com/office/word/2010/wordprocessingGroup" xmlns:wpi="http://schemas.microsoft.com/office/word/2010/wordprocessingInk" xmlns:wne="http://schemas.microsoft.com/office/word/2006/wordml" xmlns:wps="http://schemas.microsoft.com/office/word/2010/wordprocessingShape" mc:Ignorable="w14 w15 w16se w16cid w16 w16cex w16sdtdh wp14">
   <w:body>
     <w:p>
       <w:pPr>
@@ -42,8 +42,14 @@
     <w:p>
       <w:pPr>
         <w:jc w:val="both"/>
-      </w:pPr>
-      <w:r>
+        <w:rPr>
+          <w:rFonts w:ascii="Operator Mono Bold" w:hAnsi="Operator Mono Bold"/>
+        </w:rPr>
+      </w:pPr>
+      <w:r>
+        <w:rPr>
+          <w:rFonts w:ascii="Operator Mono Bold" w:hAnsi="Operator Mono Bold"/>
+        </w:rPr>
         <w:t>Creation of Navigation Bar</w:t>
       </w:r>
     </w:p>
@@ -55,11 +61,20 @@
           <w:numId w:val="5"/>
         </w:numPr>
         <w:jc w:val="both"/>
-      </w:pPr>
-      <w:r>
+        <w:rPr>
+          <w:rFonts w:ascii="Operator Mono Bold" w:hAnsi="Operator Mono Bold"/>
+        </w:rPr>
+      </w:pPr>
+      <w:r>
+        <w:rPr>
+          <w:rFonts w:ascii="Operator Mono Bold" w:hAnsi="Operator Mono Bold"/>
+        </w:rPr>
         <w:t>L</w:t>
       </w:r>
       <w:r>
+        <w:rPr>
+          <w:rFonts w:ascii="Operator Mono Bold" w:hAnsi="Operator Mono Bold"/>
+        </w:rPr>
         <w:t>ogo</w:t>
       </w:r>
     </w:p>
@@ -71,14 +86,26 @@
           <w:numId w:val="5"/>
         </w:numPr>
         <w:jc w:val="both"/>
-      </w:pPr>
-      <w:r>
+        <w:rPr>
+          <w:rFonts w:ascii="Operator Mono Bold" w:hAnsi="Operator Mono Bold"/>
+        </w:rPr>
+      </w:pPr>
+      <w:r>
+        <w:rPr>
+          <w:rFonts w:ascii="Operator Mono Bold" w:hAnsi="Operator Mono Bold"/>
+        </w:rPr>
         <w:t>Home</w:t>
       </w:r>
       <w:r>
+        <w:rPr>
+          <w:rFonts w:ascii="Operator Mono Bold" w:hAnsi="Operator Mono Bold"/>
+        </w:rPr>
         <w:t xml:space="preserve"> </w:t>
       </w:r>
       <w:r>
+        <w:rPr>
+          <w:rFonts w:ascii="Operator Mono Bold" w:hAnsi="Operator Mono Bold"/>
+        </w:rPr>
         <w:t>Page</w:t>
       </w:r>
     </w:p>
@@ -90,8 +117,14 @@
           <w:numId w:val="5"/>
         </w:numPr>
         <w:jc w:val="both"/>
-      </w:pPr>
-      <w:r>
+        <w:rPr>
+          <w:rFonts w:ascii="Operator Mono Bold" w:hAnsi="Operator Mono Bold"/>
+        </w:rPr>
+      </w:pPr>
+      <w:r>
+        <w:rPr>
+          <w:rFonts w:ascii="Operator Mono Bold" w:hAnsi="Operator Mono Bold"/>
+        </w:rPr>
         <w:t>Coupons</w:t>
       </w:r>
     </w:p>
@@ -103,8 +136,14 @@
           <w:numId w:val="5"/>
         </w:numPr>
         <w:jc w:val="both"/>
-      </w:pPr>
-      <w:r>
+        <w:rPr>
+          <w:rFonts w:ascii="Operator Mono Bold" w:hAnsi="Operator Mono Bold"/>
+        </w:rPr>
+      </w:pPr>
+      <w:r>
+        <w:rPr>
+          <w:rFonts w:ascii="Operator Mono Bold" w:hAnsi="Operator Mono Bold"/>
+        </w:rPr>
         <w:t>News</w:t>
       </w:r>
     </w:p>
@@ -116,8 +155,14 @@
           <w:numId w:val="5"/>
         </w:numPr>
         <w:jc w:val="both"/>
-      </w:pPr>
-      <w:r>
+        <w:rPr>
+          <w:rFonts w:ascii="Operator Mono Bold" w:hAnsi="Operator Mono Bold"/>
+        </w:rPr>
+      </w:pPr>
+      <w:r>
+        <w:rPr>
+          <w:rFonts w:ascii="Operator Mono Bold" w:hAnsi="Operator Mono Bold"/>
+        </w:rPr>
         <w:t>About Us</w:t>
       </w:r>
     </w:p>
@@ -129,8 +174,14 @@
           <w:numId w:val="5"/>
         </w:numPr>
         <w:jc w:val="both"/>
-      </w:pPr>
-      <w:r>
+        <w:rPr>
+          <w:rFonts w:ascii="Operator Mono Bold" w:hAnsi="Operator Mono Bold"/>
+        </w:rPr>
+      </w:pPr>
+      <w:r>
+        <w:rPr>
+          <w:rFonts w:ascii="Operator Mono Bold" w:hAnsi="Operator Mono Bold"/>
+        </w:rPr>
         <w:t>Sign Up/Sign In</w:t>
       </w:r>
     </w:p>
@@ -142,8 +193,14 @@
           <w:numId w:val="5"/>
         </w:numPr>
         <w:jc w:val="both"/>
-      </w:pPr>
-      <w:r>
+        <w:rPr>
+          <w:rFonts w:ascii="Operator Mono Bold" w:hAnsi="Operator Mono Bold"/>
+        </w:rPr>
+      </w:pPr>
+      <w:r>
+        <w:rPr>
+          <w:rFonts w:ascii="Operator Mono Bold" w:hAnsi="Operator Mono Bold"/>
+        </w:rPr>
         <w:t>Support</w:t>
       </w:r>
     </w:p>
@@ -152,20 +209,38 @@
         <w:pStyle w:val="ListParagraph"/>
         <w:ind w:left="1146"/>
         <w:jc w:val="both"/>
-      </w:pPr>
-      <w:r>
+        <w:rPr>
+          <w:rFonts w:ascii="Operator Mono Bold" w:hAnsi="Operator Mono Bold"/>
+        </w:rPr>
+      </w:pPr>
+      <w:r>
+        <w:rPr>
+          <w:rFonts w:ascii="Operator Mono Bold" w:hAnsi="Operator Mono Bold"/>
+        </w:rPr>
         <w:t xml:space="preserve">The Navigation bar is the link to all the pages of the website, through which the user can navigate through the </w:t>
       </w:r>
       <w:r>
+        <w:rPr>
+          <w:rFonts w:ascii="Operator Mono Bold" w:hAnsi="Operator Mono Bold"/>
+        </w:rPr>
         <w:t xml:space="preserve">website. This Bar contains all the essential and most used </w:t>
       </w:r>
       <w:r>
+        <w:rPr>
+          <w:rFonts w:ascii="Operator Mono Bold" w:hAnsi="Operator Mono Bold"/>
+        </w:rPr>
         <w:t xml:space="preserve">parts of the Website like Home, Coupons, News, About Us, Sign In/Sign Up, About </w:t>
       </w:r>
       <w:r>
+        <w:rPr>
+          <w:rFonts w:ascii="Operator Mono Bold" w:hAnsi="Operator Mono Bold"/>
+        </w:rPr>
         <w:t>Us.</w:t>
       </w:r>
       <w:r>
+        <w:rPr>
+          <w:rFonts w:ascii="Operator Mono Bold" w:hAnsi="Operator Mono Bold"/>
+        </w:rPr>
         <w:t xml:space="preserve"> </w:t>
       </w:r>
     </w:p>
@@ -174,10 +249,19 @@
         <w:jc w:val="both"/>
       </w:pPr>
       <w:r>
+        <w:rPr>
+          <w:rFonts w:ascii="Operator Mono Bold" w:hAnsi="Operator Mono Bold"/>
+        </w:rPr>
         <w:t xml:space="preserve">  Using </w:t>
       </w:r>
       <w:r>
-        <w:t>React creation of this whole website is d</w:t>
+        <w:rPr>
+          <w:rFonts w:ascii="Operator Mono Bold" w:hAnsi="Operator Mono Bold"/>
+        </w:rPr>
+        <w:t>React creation of this whole website</w:t>
+      </w:r>
+      <w:r>
+        <w:t xml:space="preserve"> is d</w:t>
       </w:r>
       <w:r>
         <w:t>one.</w:t>
@@ -204,7 +288,15 @@
         <w:t xml:space="preserve">Using </w:t>
       </w:r>
       <w:r>
-        <w:t xml:space="preserve">React, all the pages of the Website are linked, and creates a complete cycles for all the </w:t>
+        <w:t xml:space="preserve">React, all the pages of the Website are linked, and creates a </w:t>
+      </w:r>
+      <w:proofErr w:type="gramStart"/>
+      <w:r>
+        <w:t>complete cycles</w:t>
+      </w:r>
+      <w:proofErr w:type="gramEnd"/>
+      <w:r>
+        <w:t xml:space="preserve"> for all the </w:t>
       </w:r>
       <w:r>
         <w:t>use cases</w:t>
@@ -506,8 +598,13 @@
         <w:sym w:font="Wingdings" w:char="F0E0"/>
       </w:r>
       <w:r>
-        <w:t xml:space="preserve"> Home Page</w:t>
-      </w:r>
+        <w:t xml:space="preserve"> Home </w:t>
+      </w:r>
+      <w:proofErr w:type="gramStart"/>
+      <w:r>
+        <w:t>Page</w:t>
+      </w:r>
+      <w:proofErr w:type="gramEnd"/>
     </w:p>
     <w:p>
       <w:pPr>
@@ -528,8 +625,13 @@
         <w:sym w:font="Wingdings" w:char="F0E0"/>
       </w:r>
       <w:r>
-        <w:t xml:space="preserve"> News</w:t>
-      </w:r>
+        <w:t xml:space="preserve"> </w:t>
+      </w:r>
+      <w:proofErr w:type="gramStart"/>
+      <w:r>
+        <w:t>News</w:t>
+      </w:r>
+      <w:proofErr w:type="gramEnd"/>
     </w:p>
     <w:p>
       <w:pPr>
@@ -550,8 +652,13 @@
         <w:sym w:font="Wingdings" w:char="F0E0"/>
       </w:r>
       <w:r>
-        <w:t xml:space="preserve"> About Us</w:t>
-      </w:r>
+        <w:t xml:space="preserve"> About </w:t>
+      </w:r>
+      <w:proofErr w:type="gramStart"/>
+      <w:r>
+        <w:t>Us</w:t>
+      </w:r>
+      <w:proofErr w:type="gramEnd"/>
     </w:p>
     <w:p>
       <w:pPr>
@@ -574,9 +681,11 @@
       <w:r>
         <w:t xml:space="preserve"> </w:t>
       </w:r>
+      <w:proofErr w:type="gramStart"/>
       <w:r>
         <w:t>Coupons</w:t>
       </w:r>
+      <w:proofErr w:type="gramEnd"/>
     </w:p>
     <w:p>
       <w:pPr>
@@ -651,8 +760,13 @@
         <w:t>, is constant for all the pages</w:t>
       </w:r>
       <w:r>
-        <w:t xml:space="preserve"> with the following links and details</w:t>
-      </w:r>
+        <w:t xml:space="preserve"> with the following links and </w:t>
+      </w:r>
+      <w:proofErr w:type="gramStart"/>
+      <w:r>
+        <w:t>details</w:t>
+      </w:r>
+      <w:proofErr w:type="gramEnd"/>
     </w:p>
     <w:p>
       <w:pPr>
@@ -677,6 +791,7 @@
         <w:jc w:val="both"/>
       </w:pPr>
       <w:r>
+        <w:lastRenderedPageBreak/>
         <w:t>Contact Us</w:t>
       </w:r>
     </w:p>
@@ -690,7 +805,6 @@
         <w:jc w:val="both"/>
       </w:pPr>
       <w:r>
-        <w:lastRenderedPageBreak/>
         <w:t>Copyright</w:t>
       </w:r>
     </w:p>
@@ -726,8 +840,13 @@
         <w:t xml:space="preserve">To be continued </w:t>
       </w:r>
       <w:r>
-        <w:t>with react components, modules and services</w:t>
-      </w:r>
+        <w:t xml:space="preserve">with react components, modules and </w:t>
+      </w:r>
+      <w:proofErr w:type="gramStart"/>
+      <w:r>
+        <w:t>services</w:t>
+      </w:r>
+      <w:proofErr w:type="gramEnd"/>
     </w:p>
     <w:p>
       <w:pPr>
@@ -985,8 +1104,13 @@
         <w:sym w:font="Wingdings" w:char="F0E0"/>
       </w:r>
       <w:r>
-        <w:t xml:space="preserve"> Common page for the users to Sign In</w:t>
-      </w:r>
+        <w:t xml:space="preserve"> Common page for the users to Sign </w:t>
+      </w:r>
+      <w:proofErr w:type="gramStart"/>
+      <w:r>
+        <w:t>In</w:t>
+      </w:r>
+      <w:proofErr w:type="gramEnd"/>
     </w:p>
     <w:p>
       <w:pPr>
@@ -1018,8 +1142,13 @@
         <w:t xml:space="preserve"> </w:t>
       </w:r>
       <w:r>
-        <w:t>Common page if the user wants to Create Account</w:t>
-      </w:r>
+        <w:t xml:space="preserve">Common page if the user wants to Create </w:t>
+      </w:r>
+      <w:proofErr w:type="gramStart"/>
+      <w:r>
+        <w:t>Account</w:t>
+      </w:r>
+      <w:proofErr w:type="gramEnd"/>
     </w:p>
     <w:p>
       <w:pPr>
@@ -1062,8 +1191,13 @@
         <w:sym w:font="Wingdings" w:char="F0E0"/>
       </w:r>
       <w:r>
-        <w:t xml:space="preserve"> if the user forgets the password and to reset</w:t>
-      </w:r>
+        <w:t xml:space="preserve"> if the user forgets the password and to </w:t>
+      </w:r>
+      <w:proofErr w:type="gramStart"/>
+      <w:r>
+        <w:t>reset</w:t>
+      </w:r>
+      <w:proofErr w:type="gramEnd"/>
     </w:p>
     <w:p>
       <w:pPr>
@@ -1095,7 +1229,15 @@
         <w:sym w:font="Wingdings" w:char="F0E0"/>
       </w:r>
       <w:r>
-        <w:t xml:space="preserve"> Orders page of the user(Sign In Required)</w:t>
+        <w:t xml:space="preserve"> Orders page of the </w:t>
+      </w:r>
+      <w:proofErr w:type="gramStart"/>
+      <w:r>
+        <w:t>user(</w:t>
+      </w:r>
+      <w:proofErr w:type="gramEnd"/>
+      <w:r>
+        <w:t>Sign In Required)</w:t>
       </w:r>
     </w:p>
     <w:p>
@@ -1134,7 +1276,15 @@
         <w:t>Rewards</w:t>
       </w:r>
       <w:r>
-        <w:t xml:space="preserve"> page of the user(Sign In Required)</w:t>
+        <w:t xml:space="preserve"> page of the </w:t>
+      </w:r>
+      <w:proofErr w:type="gramStart"/>
+      <w:r>
+        <w:t>user(</w:t>
+      </w:r>
+      <w:proofErr w:type="gramEnd"/>
+      <w:r>
+        <w:t>Sign In Required)</w:t>
       </w:r>
     </w:p>
     <w:p>
@@ -1167,10 +1317,15 @@
         <w:sym w:font="Wingdings" w:char="F0E0"/>
       </w:r>
       <w:r>
-        <w:t xml:space="preserve"> Recommended</w:t>
-      </w:r>
-      <w:r>
-        <w:t xml:space="preserve"> page of the user(Sign In Required)</w:t>
+        <w:t xml:space="preserve"> Recommended page of the </w:t>
+      </w:r>
+      <w:proofErr w:type="gramStart"/>
+      <w:r>
+        <w:t>user(</w:t>
+      </w:r>
+      <w:proofErr w:type="gramEnd"/>
+      <w:r>
+        <w:t>Sign In Required)</w:t>
       </w:r>
     </w:p>
     <w:p>
@@ -1381,8 +1536,13 @@
         <w:t>isAdmin</w:t>
       </w:r>
       <w:proofErr w:type="spellEnd"/>
-      <w:r>
-        <w:t>={1}/</w:t>
+      <w:proofErr w:type="gramStart"/>
+      <w:r>
+        <w:t>={</w:t>
+      </w:r>
+      <w:proofErr w:type="gramEnd"/>
+      <w:r>
+        <w:t>1}/</w:t>
       </w:r>
       <w:r>
         <w:t xml:space="preserve">Home </w:t>
@@ -1419,11 +1579,13 @@
         <w:t>isAdmin</w:t>
       </w:r>
       <w:proofErr w:type="spellEnd"/>
-      <w:r>
-        <w:t>={1}/</w:t>
-      </w:r>
-      <w:r>
-        <w:t xml:space="preserve">Coupons </w:t>
+      <w:proofErr w:type="gramStart"/>
+      <w:r>
+        <w:t>={</w:t>
+      </w:r>
+      <w:proofErr w:type="gramEnd"/>
+      <w:r>
+        <w:t xml:space="preserve">1}/Coupons </w:t>
       </w:r>
       <w:r>
         <w:sym w:font="Wingdings" w:char="F0E0"/>
@@ -1457,8 +1619,13 @@
         <w:t>isAdmin</w:t>
       </w:r>
       <w:proofErr w:type="spellEnd"/>
-      <w:r>
-        <w:t>={1}/</w:t>
+      <w:proofErr w:type="gramStart"/>
+      <w:r>
+        <w:t>={</w:t>
+      </w:r>
+      <w:proofErr w:type="gramEnd"/>
+      <w:r>
+        <w:t>1}/</w:t>
       </w:r>
       <w:proofErr w:type="spellStart"/>
       <w:r>
@@ -1500,8 +1667,13 @@
         <w:t>isAdmin</w:t>
       </w:r>
       <w:proofErr w:type="spellEnd"/>
-      <w:r>
-        <w:t>={1}/</w:t>
+      <w:proofErr w:type="gramStart"/>
+      <w:r>
+        <w:t>={</w:t>
+      </w:r>
+      <w:proofErr w:type="gramEnd"/>
+      <w:r>
+        <w:t>1}/</w:t>
       </w:r>
       <w:proofErr w:type="spellStart"/>
       <w:r>
@@ -1543,11 +1715,13 @@
         <w:t>isAdmin</w:t>
       </w:r>
       <w:proofErr w:type="spellEnd"/>
-      <w:r>
-        <w:t>={1}/</w:t>
-      </w:r>
-      <w:r>
-        <w:t xml:space="preserve">Ads </w:t>
+      <w:proofErr w:type="gramStart"/>
+      <w:r>
+        <w:t>={</w:t>
+      </w:r>
+      <w:proofErr w:type="gramEnd"/>
+      <w:r>
+        <w:t xml:space="preserve">1}/Ads </w:t>
       </w:r>
       <w:r>
         <w:sym w:font="Wingdings" w:char="F0E0"/>
@@ -1584,8 +1758,13 @@
         <w:t>isAdmin</w:t>
       </w:r>
       <w:proofErr w:type="spellEnd"/>
-      <w:r>
-        <w:t>={1}/</w:t>
+      <w:proofErr w:type="gramStart"/>
+      <w:r>
+        <w:t>={</w:t>
+      </w:r>
+      <w:proofErr w:type="gramEnd"/>
+      <w:r>
+        <w:t>1}/</w:t>
       </w:r>
       <w:proofErr w:type="spellStart"/>
       <w:r>
@@ -1627,15 +1806,17 @@
         <w:t>isAdmin</w:t>
       </w:r>
       <w:proofErr w:type="spellEnd"/>
-      <w:r>
-        <w:t>={1}/</w:t>
+      <w:proofErr w:type="gramStart"/>
+      <w:r>
+        <w:t>={</w:t>
+      </w:r>
+      <w:proofErr w:type="gramEnd"/>
+      <w:r>
+        <w:t>1}/</w:t>
       </w:r>
       <w:proofErr w:type="spellStart"/>
       <w:r>
-        <w:t>remove</w:t>
-      </w:r>
-      <w:r>
-        <w:t>Ads</w:t>
+        <w:t>removeAds</w:t>
       </w:r>
       <w:proofErr w:type="spellEnd"/>
       <w:r>
@@ -1645,13 +1826,7 @@
         <w:sym w:font="Wingdings" w:char="F0E0"/>
       </w:r>
       <w:r>
-        <w:t xml:space="preserve"> To </w:t>
-      </w:r>
-      <w:r>
-        <w:t>remove</w:t>
-      </w:r>
-      <w:r>
-        <w:t xml:space="preserve"> Ads to the Webpage</w:t>
+        <w:t xml:space="preserve"> To remove Ads to the Webpage</w:t>
       </w:r>
       <w:r>
         <w:tab/>
@@ -1708,6 +1883,7 @@
         <w:jc w:val="both"/>
       </w:pPr>
       <w:r>
+        <w:lastRenderedPageBreak/>
         <w:t>First Name</w:t>
       </w:r>
     </w:p>
@@ -1721,7 +1897,6 @@
         <w:jc w:val="both"/>
       </w:pPr>
       <w:r>
-        <w:lastRenderedPageBreak/>
         <w:t>Last Name</w:t>
       </w:r>
     </w:p>
@@ -2043,7 +2218,7 @@
 </file>
 
 <file path=word/numbering.xml><?xml version="1.0" encoding="utf-8"?>
-<w:numbering xmlns:wpc="http://schemas.microsoft.com/office/word/2010/wordprocessingCanvas" xmlns:cx="http://schemas.microsoft.com/office/drawing/2014/chartex" xmlns:cx1="http://schemas.microsoft.com/office/drawing/2015/9/8/chartex" xmlns:cx2="http://schemas.microsoft.com/office/drawing/2015/10/21/chartex" xmlns:cx3="http://schemas.microsoft.com/office/drawing/2016/5/9/chartex" xmlns:cx4="http://schemas.microsoft.com/office/drawing/2016/5/10/chartex" xmlns:cx5="http://schemas.microsoft.com/office/drawing/2016/5/11/chartex" xmlns:cx6="http://schemas.microsoft.com/office/drawing/2016/5/12/chartex" xmlns:cx7="http://schemas.microsoft.com/office/drawing/2016/5/13/chartex" xmlns:cx8="http://schemas.microsoft.com/office/drawing/2016/5/14/chartex" xmlns:mc="http://schemas.openxmlformats.org/markup-compatibility/2006" xmlns:aink="http://schemas.microsoft.com/office/drawing/2016/ink" xmlns:am3d="http://schemas.microsoft.com/office/drawing/2017/model3d" xmlns:o="urn:schemas-microsoft-com:office:office" xmlns:r="http://schemas.openxmlformats.org/officeDocument/2006/relationships" xmlns:m="http://schemas.openxmlformats.org/officeDocument/2006/math" xmlns:v="urn:schemas-microsoft-com:vml" xmlns:wp14="http://schemas.microsoft.com/office/word/2010/wordprocessingDrawing" xmlns:wp="http://schemas.openxmlformats.org/drawingml/2006/wordprocessingDrawing" xmlns:w10="urn:schemas-microsoft-com:office:word" xmlns:w="http://schemas.openxmlformats.org/wordprocessingml/2006/main" xmlns:w14="http://schemas.microsoft.com/office/word/2010/wordml" xmlns:w15="http://schemas.microsoft.com/office/word/2012/wordml" xmlns:w16cex="http://schemas.microsoft.com/office/word/2018/wordml/cex" xmlns:w16cid="http://schemas.microsoft.com/office/word/2016/wordml/cid" xmlns:w16="http://schemas.microsoft.com/office/word/2018/wordml" xmlns:w16se="http://schemas.microsoft.com/office/word/2015/wordml/symex" xmlns:wpg="http://schemas.microsoft.com/office/word/2010/wordprocessingGroup" xmlns:wpi="http://schemas.microsoft.com/office/word/2010/wordprocessingInk" xmlns:wne="http://schemas.microsoft.com/office/word/2006/wordml" xmlns:wps="http://schemas.microsoft.com/office/word/2010/wordprocessingShape" mc:Ignorable="w14 w15 w16se w16cid w16 w16cex wp14">
+<w:numbering xmlns:wpc="http://schemas.microsoft.com/office/word/2010/wordprocessingCanvas" xmlns:cx="http://schemas.microsoft.com/office/drawing/2014/chartex" xmlns:cx1="http://schemas.microsoft.com/office/drawing/2015/9/8/chartex" xmlns:cx2="http://schemas.microsoft.com/office/drawing/2015/10/21/chartex" xmlns:cx3="http://schemas.microsoft.com/office/drawing/2016/5/9/chartex" xmlns:cx4="http://schemas.microsoft.com/office/drawing/2016/5/10/chartex" xmlns:cx5="http://schemas.microsoft.com/office/drawing/2016/5/11/chartex" xmlns:cx6="http://schemas.microsoft.com/office/drawing/2016/5/12/chartex" xmlns:cx7="http://schemas.microsoft.com/office/drawing/2016/5/13/chartex" xmlns:cx8="http://schemas.microsoft.com/office/drawing/2016/5/14/chartex" xmlns:mc="http://schemas.openxmlformats.org/markup-compatibility/2006" xmlns:aink="http://schemas.microsoft.com/office/drawing/2016/ink" xmlns:am3d="http://schemas.microsoft.com/office/drawing/2017/model3d" xmlns:o="urn:schemas-microsoft-com:office:office" xmlns:r="http://schemas.openxmlformats.org/officeDocument/2006/relationships" xmlns:m="http://schemas.openxmlformats.org/officeDocument/2006/math" xmlns:v="urn:schemas-microsoft-com:vml" xmlns:wp14="http://schemas.microsoft.com/office/word/2010/wordprocessingDrawing" xmlns:wp="http://schemas.openxmlformats.org/drawingml/2006/wordprocessingDrawing" xmlns:w10="urn:schemas-microsoft-com:office:word" xmlns:w="http://schemas.openxmlformats.org/wordprocessingml/2006/main" xmlns:w14="http://schemas.microsoft.com/office/word/2010/wordml" xmlns:w15="http://schemas.microsoft.com/office/word/2012/wordml" xmlns:w16cex="http://schemas.microsoft.com/office/word/2018/wordml/cex" xmlns:w16cid="http://schemas.microsoft.com/office/word/2016/wordml/cid" xmlns:w16="http://schemas.microsoft.com/office/word/2018/wordml" xmlns:w16sdtdh="http://schemas.microsoft.com/office/word/2020/wordml/sdtdatahash" xmlns:w16se="http://schemas.microsoft.com/office/word/2015/wordml/symex" xmlns:wpg="http://schemas.microsoft.com/office/word/2010/wordprocessingGroup" xmlns:wpi="http://schemas.microsoft.com/office/word/2010/wordprocessingInk" xmlns:wne="http://schemas.microsoft.com/office/word/2006/wordml" xmlns:wps="http://schemas.microsoft.com/office/word/2010/wordprocessingShape" mc:Ignorable="w14 w15 w16se w16cid w16 w16cex w16sdtdh wp14">
   <w:abstractNum w:abstractNumId="0" w15:restartNumberingAfterBreak="0">
     <w:nsid w:val="02D95E1F"/>
     <w:multiLevelType w:val="hybridMultilevel"/>
@@ -3510,7 +3685,7 @@
 </file>
 
 <file path=word/styles.xml><?xml version="1.0" encoding="utf-8"?>
-<w:styles xmlns:mc="http://schemas.openxmlformats.org/markup-compatibility/2006" xmlns:r="http://schemas.openxmlformats.org/officeDocument/2006/relationships" xmlns:w="http://schemas.openxmlformats.org/wordprocessingml/2006/main" xmlns:w14="http://schemas.microsoft.com/office/word/2010/wordml" xmlns:w15="http://schemas.microsoft.com/office/word/2012/wordml" xmlns:w16cex="http://schemas.microsoft.com/office/word/2018/wordml/cex" xmlns:w16cid="http://schemas.microsoft.com/office/word/2016/wordml/cid" xmlns:w16="http://schemas.microsoft.com/office/word/2018/wordml" xmlns:w16se="http://schemas.microsoft.com/office/word/2015/wordml/symex" mc:Ignorable="w14 w15 w16se w16cid w16 w16cex">
+<w:styles xmlns:mc="http://schemas.openxmlformats.org/markup-compatibility/2006" xmlns:r="http://schemas.openxmlformats.org/officeDocument/2006/relationships" xmlns:w="http://schemas.openxmlformats.org/wordprocessingml/2006/main" xmlns:w14="http://schemas.microsoft.com/office/word/2010/wordml" xmlns:w15="http://schemas.microsoft.com/office/word/2012/wordml" xmlns:w16cex="http://schemas.microsoft.com/office/word/2018/wordml/cex" xmlns:w16cid="http://schemas.microsoft.com/office/word/2016/wordml/cid" xmlns:w16="http://schemas.microsoft.com/office/word/2018/wordml" xmlns:w16sdtdh="http://schemas.microsoft.com/office/word/2020/wordml/sdtdatahash" xmlns:w16se="http://schemas.microsoft.com/office/word/2015/wordml/symex" mc:Ignorable="w14 w15 w16se w16cid w16 w16cex w16sdtdh">
   <w:docDefaults>
     <w:rPrDefault>
       <w:rPr>

</xml_diff>